<commit_message>
Updated test plan with lastest version.
</commit_message>
<xml_diff>
--- a/docs/Test_Plan_Sam_Hubbard.docx
+++ b/docs/Test_Plan_Sam_Hubbard.docx
@@ -665,7 +665,7 @@
                 <w:rStyle w:val="unicode"/>
                 <w:rFonts w:ascii="MS Mincho" w:eastAsia="MS Mincho" w:hAnsi="MS Mincho" w:cs="MS Mincho" w:hint="eastAsia"/>
               </w:rPr>
-              <w:t>✗</w:t>
+              <w:t>✓</w:t>
             </w:r>
           </w:p>
         </w:tc>
@@ -822,9 +822,10 @@
             </w:pPr>
             <w:r>
               <w:rPr>
+                <w:rStyle w:val="unicode"/>
                 <w:rFonts w:ascii="MS Mincho" w:eastAsia="MS Mincho" w:hAnsi="MS Mincho" w:cs="MS Mincho" w:hint="eastAsia"/>
               </w:rPr>
-              <w:t>✗</w:t>
+              <w:t>✓</w:t>
             </w:r>
           </w:p>
         </w:tc>
@@ -961,19 +962,712 @@
                   <w:rPr>
                     <w:rFonts w:ascii="Cambria Math" w:hAnsi="Cambria Math"/>
                   </w:rPr>
-                  <m:t>=</m:t>
+                  <m:t>=-50</m:t>
                 </m:r>
+              </m:oMath>
+            </m:oMathPara>
+          </w:p>
+        </w:tc>
+        <w:tc>
+          <w:tcPr>
+            <w:tcW w:w="1974" w:type="dxa"/>
+            <w:tcBorders>
+              <w:bottom w:val="single" w:sz="4" w:space="0" w:color="auto"/>
+            </w:tcBorders>
+          </w:tcPr>
+          <w:p>
+            <w:r>
+              <w:t>The equation is accepted, but nothing is drawn.</w:t>
+            </w:r>
+          </w:p>
+        </w:tc>
+        <w:tc>
+          <w:tcPr>
+            <w:tcW w:w="689" w:type="dxa"/>
+            <w:tcBorders>
+              <w:bottom w:val="single" w:sz="4" w:space="0" w:color="auto"/>
+            </w:tcBorders>
+          </w:tcPr>
+          <w:p>
+            <w:pPr>
+              <w:spacing w:after="80"/>
+            </w:pPr>
+            <w:r>
+              <w:rPr>
+                <w:rStyle w:val="unicode"/>
+                <w:rFonts w:ascii="MS Mincho" w:eastAsia="MS Mincho" w:hAnsi="MS Mincho" w:cs="MS Mincho" w:hint="eastAsia"/>
+              </w:rPr>
+              <w:t>✓</w:t>
+            </w:r>
+          </w:p>
+        </w:tc>
+        <w:tc>
+          <w:tcPr>
+            <w:tcW w:w="1054" w:type="dxa"/>
+            <w:tcBorders>
+              <w:bottom w:val="single" w:sz="4" w:space="0" w:color="auto"/>
+            </w:tcBorders>
+          </w:tcPr>
+          <w:p>
+            <w:pPr>
+              <w:spacing w:after="80"/>
+              <w:rPr>
+                <w:i/>
+              </w:rPr>
+            </w:pPr>
+            <w:r>
+              <w:rPr>
+                <w:i/>
+              </w:rPr>
+              <w:t xml:space="preserve">fig. </w:t>
+            </w:r>
+            <w:r>
+              <w:rPr>
+                <w:i/>
+              </w:rPr>
+              <w:t>2</w:t>
+            </w:r>
+            <w:r>
+              <w:rPr>
+                <w:i/>
+              </w:rPr>
+              <w:t>.</w:t>
+            </w:r>
+            <w:r>
+              <w:rPr>
+                <w:i/>
+              </w:rPr>
+              <w:t>1.1</w:t>
+            </w:r>
+          </w:p>
+        </w:tc>
+      </w:tr>
+      <w:tr>
+        <w:trPr>
+          <w:trHeight w:val="1139"/>
+        </w:trPr>
+        <w:tc>
+          <w:tcPr>
+            <w:tcW w:w="959" w:type="dxa"/>
+          </w:tcPr>
+          <w:p>
+            <w:pPr>
+              <w:rPr>
+                <w:b/>
+                <w:i/>
+              </w:rPr>
+            </w:pPr>
+            <w:r>
+              <w:rPr>
+                <w:b/>
+                <w:i/>
+              </w:rPr>
+              <w:t xml:space="preserve">t. </w:t>
+            </w:r>
+            <w:r>
+              <w:rPr>
+                <w:b/>
+                <w:i/>
+              </w:rPr>
+              <w:t>2</w:t>
+            </w:r>
+            <w:r>
+              <w:rPr>
+                <w:b/>
+                <w:i/>
+              </w:rPr>
+              <w:t>.1.</w:t>
+            </w:r>
+            <w:r>
+              <w:rPr>
+                <w:b/>
+                <w:i/>
+              </w:rPr>
+              <w:t>5</w:t>
+            </w:r>
+          </w:p>
+        </w:tc>
+        <w:tc>
+          <w:tcPr>
+            <w:tcW w:w="2621" w:type="dxa"/>
+          </w:tcPr>
+          <w:p>
+            <w:r>
+              <w:t xml:space="preserve">Circles with </w:t>
+            </w:r>
+            <w:r>
+              <w:t>offsets are correctly drawn in all quadrants.</w:t>
+            </w:r>
+          </w:p>
+        </w:tc>
+        <w:tc>
+          <w:tcPr>
+            <w:tcW w:w="1945" w:type="dxa"/>
+          </w:tcPr>
+          <w:p>
+            <m:oMathPara>
+              <m:oMath>
+                <m:d>
+                  <m:dPr>
+                    <m:begChr m:val="|"/>
+                    <m:endChr m:val="|"/>
+                    <m:ctrlPr>
+                      <w:rPr>
+                        <w:rFonts w:ascii="Cambria Math" w:hAnsi="Cambria Math"/>
+                        <w:i/>
+                      </w:rPr>
+                    </m:ctrlPr>
+                  </m:dPr>
+                  <m:e>
+                    <m:r>
+                      <w:rPr>
+                        <w:rFonts w:ascii="Cambria Math" w:hAnsi="Cambria Math"/>
+                      </w:rPr>
+                      <m:t>z-50</m:t>
+                    </m:r>
+                  </m:e>
+                </m:d>
                 <m:r>
                   <w:rPr>
                     <w:rFonts w:ascii="Cambria Math" w:hAnsi="Cambria Math"/>
                   </w:rPr>
-                  <m:t>-</m:t>
+                  <m:t>=100</m:t>
                 </m:r>
+                <m:r>
+                  <m:rPr>
+                    <m:sty m:val="p"/>
+                  </m:rPr>
+                  <w:rPr>
+                    <w:rFonts w:ascii="Cambria Math" w:hAnsi="Cambria Math"/>
+                  </w:rPr>
+                  <w:br/>
+                </m:r>
+              </m:oMath>
+              <m:oMath>
+                <m:d>
+                  <m:dPr>
+                    <m:begChr m:val="|"/>
+                    <m:endChr m:val="|"/>
+                    <m:ctrlPr>
+                      <w:rPr>
+                        <w:rFonts w:ascii="Cambria Math" w:hAnsi="Cambria Math"/>
+                        <w:i/>
+                      </w:rPr>
+                    </m:ctrlPr>
+                  </m:dPr>
+                  <m:e>
+                    <m:r>
+                      <w:rPr>
+                        <w:rFonts w:ascii="Cambria Math" w:hAnsi="Cambria Math"/>
+                      </w:rPr>
+                      <m:t>z+50</m:t>
+                    </m:r>
+                  </m:e>
+                </m:d>
                 <m:r>
                   <w:rPr>
                     <w:rFonts w:ascii="Cambria Math" w:hAnsi="Cambria Math"/>
                   </w:rPr>
-                  <m:t>5</m:t>
+                  <m:t>=100</m:t>
+                </m:r>
+                <m:r>
+                  <m:rPr>
+                    <m:sty m:val="p"/>
+                  </m:rPr>
+                  <w:rPr>
+                    <w:rFonts w:ascii="Cambria Math" w:hAnsi="Cambria Math"/>
+                  </w:rPr>
+                  <w:br/>
+                </m:r>
+              </m:oMath>
+              <m:oMath>
+                <m:d>
+                  <m:dPr>
+                    <m:begChr m:val="|"/>
+                    <m:endChr m:val="|"/>
+                    <m:ctrlPr>
+                      <w:rPr>
+                        <w:rFonts w:ascii="Cambria Math" w:hAnsi="Cambria Math"/>
+                        <w:i/>
+                      </w:rPr>
+                    </m:ctrlPr>
+                  </m:dPr>
+                  <m:e>
+                    <m:r>
+                      <w:rPr>
+                        <w:rFonts w:ascii="Cambria Math" w:hAnsi="Cambria Math"/>
+                      </w:rPr>
+                      <m:t>z-50j</m:t>
+                    </m:r>
+                  </m:e>
+                </m:d>
+                <m:r>
+                  <w:rPr>
+                    <w:rFonts w:ascii="Cambria Math" w:hAnsi="Cambria Math"/>
+                  </w:rPr>
+                  <m:t>=100</m:t>
+                </m:r>
+                <m:r>
+                  <m:rPr>
+                    <m:sty m:val="p"/>
+                  </m:rPr>
+                  <w:rPr>
+                    <w:rFonts w:ascii="Cambria Math" w:hAnsi="Cambria Math"/>
+                  </w:rPr>
+                  <w:br/>
+                </m:r>
+              </m:oMath>
+              <m:oMath>
+                <m:d>
+                  <m:dPr>
+                    <m:begChr m:val="|"/>
+                    <m:endChr m:val="|"/>
+                    <m:ctrlPr>
+                      <w:rPr>
+                        <w:rFonts w:ascii="Cambria Math" w:hAnsi="Cambria Math"/>
+                        <w:i/>
+                      </w:rPr>
+                    </m:ctrlPr>
+                  </m:dPr>
+                  <m:e>
+                    <m:r>
+                      <w:rPr>
+                        <w:rFonts w:ascii="Cambria Math" w:hAnsi="Cambria Math"/>
+                      </w:rPr>
+                      <m:t>z+50j</m:t>
+                    </m:r>
+                  </m:e>
+                </m:d>
+                <m:r>
+                  <w:rPr>
+                    <w:rFonts w:ascii="Cambria Math" w:hAnsi="Cambria Math"/>
+                  </w:rPr>
+                  <m:t>=100</m:t>
+                </m:r>
+              </m:oMath>
+            </m:oMathPara>
+          </w:p>
+        </w:tc>
+        <w:tc>
+          <w:tcPr>
+            <w:tcW w:w="1974" w:type="dxa"/>
+          </w:tcPr>
+          <w:p>
+            <w:r>
+              <w:t xml:space="preserve">Four separate circles are drawn, centred on </w:t>
+            </w:r>
+            <w:r>
+              <w:t>5</w:t>
+            </w:r>
+            <w:r>
+              <w:t xml:space="preserve">0, </w:t>
+            </w:r>
+            <w:r>
+              <w:t>-5</w:t>
+            </w:r>
+            <w:r>
+              <w:t xml:space="preserve">0, </w:t>
+            </w:r>
+            <w:r>
+              <w:t>5</w:t>
+            </w:r>
+            <w:r>
+              <w:t>0j</w:t>
+            </w:r>
+            <w:r>
+              <w:t xml:space="preserve"> and -</w:t>
+            </w:r>
+            <w:r>
+              <w:t>5</w:t>
+            </w:r>
+            <w:r>
+              <w:t>0j</w:t>
+            </w:r>
+            <w:r>
+              <w:t>.</w:t>
+            </w:r>
+          </w:p>
+        </w:tc>
+        <w:tc>
+          <w:tcPr>
+            <w:tcW w:w="689" w:type="dxa"/>
+          </w:tcPr>
+          <w:p>
+            <w:pPr>
+              <w:spacing w:after="80"/>
+            </w:pPr>
+            <w:r>
+              <w:rPr>
+                <w:rStyle w:val="unicode"/>
+                <w:rFonts w:ascii="MS Mincho" w:eastAsia="MS Mincho" w:hAnsi="MS Mincho" w:cs="MS Mincho" w:hint="eastAsia"/>
+              </w:rPr>
+              <w:t>✓</w:t>
+            </w:r>
+          </w:p>
+        </w:tc>
+        <w:tc>
+          <w:tcPr>
+            <w:tcW w:w="1054" w:type="dxa"/>
+          </w:tcPr>
+          <w:p>
+            <w:pPr>
+              <w:spacing w:after="80"/>
+              <w:rPr>
+                <w:i/>
+              </w:rPr>
+            </w:pPr>
+            <w:r>
+              <w:rPr>
+                <w:i/>
+              </w:rPr>
+              <w:t>fig. 2.1.2</w:t>
+            </w:r>
+          </w:p>
+        </w:tc>
+      </w:tr>
+      <w:tr>
+        <w:trPr>
+          <w:trHeight w:val="1139"/>
+        </w:trPr>
+        <w:tc>
+          <w:tcPr>
+            <w:tcW w:w="959" w:type="dxa"/>
+          </w:tcPr>
+          <w:p>
+            <w:pPr>
+              <w:rPr>
+                <w:b/>
+                <w:i/>
+              </w:rPr>
+            </w:pPr>
+            <w:r>
+              <w:rPr>
+                <w:b/>
+                <w:i/>
+              </w:rPr>
+              <w:t>t. 2.1.6</w:t>
+            </w:r>
+          </w:p>
+        </w:tc>
+        <w:tc>
+          <w:tcPr>
+            <w:tcW w:w="2621" w:type="dxa"/>
+          </w:tcPr>
+          <w:p>
+            <w:r>
+              <w:rPr>
+                <w:i/>
+              </w:rPr>
+              <w:t>‘Less than’</w:t>
+            </w:r>
+            <w:r>
+              <w:t xml:space="preserve"> disks are shaded correctly with a dashed line.</w:t>
+            </w:r>
+          </w:p>
+        </w:tc>
+        <w:tc>
+          <w:tcPr>
+            <w:tcW w:w="1945" w:type="dxa"/>
+          </w:tcPr>
+          <w:p>
+            <w:pPr>
+              <w:rPr>
+                <w:rFonts w:ascii="Cambria" w:eastAsia="Times New Roman" w:hAnsi="Cambria" w:cs="Times New Roman"/>
+              </w:rPr>
+            </w:pPr>
+            <m:oMathPara>
+              <m:oMath>
+                <m:d>
+                  <m:dPr>
+                    <m:begChr m:val="|"/>
+                    <m:endChr m:val="|"/>
+                    <m:ctrlPr>
+                      <w:rPr>
+                        <w:rFonts w:ascii="Cambria Math" w:hAnsi="Cambria Math"/>
+                        <w:i/>
+                      </w:rPr>
+                    </m:ctrlPr>
+                  </m:dPr>
+                  <m:e>
+                    <m:r>
+                      <w:rPr>
+                        <w:rFonts w:ascii="Cambria Math" w:hAnsi="Cambria Math"/>
+                      </w:rPr>
+                      <m:t>z</m:t>
+                    </m:r>
+                  </m:e>
+                </m:d>
+                <m:r>
+                  <w:rPr>
+                    <w:rFonts w:ascii="Cambria Math" w:hAnsi="Cambria Math"/>
+                  </w:rPr>
+                  <m:t>&lt;100</m:t>
+                </m:r>
+              </m:oMath>
+            </m:oMathPara>
+          </w:p>
+        </w:tc>
+        <w:tc>
+          <w:tcPr>
+            <w:tcW w:w="1974" w:type="dxa"/>
+          </w:tcPr>
+          <w:p>
+            <w:r>
+              <w:t>A shaded disk with a radius 100 and a dashed edge is drawn.</w:t>
+            </w:r>
+          </w:p>
+        </w:tc>
+        <w:tc>
+          <w:tcPr>
+            <w:tcW w:w="689" w:type="dxa"/>
+          </w:tcPr>
+          <w:p>
+            <w:pPr>
+              <w:spacing w:after="80"/>
+              <w:rPr>
+                <w:rStyle w:val="unicode"/>
+                <w:rFonts w:ascii="MS Mincho" w:eastAsia="MS Mincho" w:hAnsi="MS Mincho" w:cs="MS Mincho"/>
+              </w:rPr>
+            </w:pPr>
+            <w:r>
+              <w:rPr>
+                <w:rStyle w:val="unicode"/>
+                <w:rFonts w:ascii="MS Mincho" w:eastAsia="MS Mincho" w:hAnsi="MS Mincho" w:cs="MS Mincho" w:hint="eastAsia"/>
+              </w:rPr>
+              <w:t>✓</w:t>
+            </w:r>
+          </w:p>
+        </w:tc>
+        <w:tc>
+          <w:tcPr>
+            <w:tcW w:w="1054" w:type="dxa"/>
+          </w:tcPr>
+          <w:p>
+            <w:pPr>
+              <w:spacing w:after="80"/>
+              <w:rPr>
+                <w:i/>
+              </w:rPr>
+            </w:pPr>
+            <w:r>
+              <w:rPr>
+                <w:i/>
+              </w:rPr>
+              <w:t>fig. 2.1.3</w:t>
+            </w:r>
+          </w:p>
+        </w:tc>
+      </w:tr>
+      <w:tr>
+        <w:trPr>
+          <w:trHeight w:val="1139"/>
+        </w:trPr>
+        <w:tc>
+          <w:tcPr>
+            <w:tcW w:w="959" w:type="dxa"/>
+          </w:tcPr>
+          <w:p>
+            <w:pPr>
+              <w:rPr>
+                <w:b/>
+                <w:i/>
+              </w:rPr>
+            </w:pPr>
+            <w:r>
+              <w:rPr>
+                <w:b/>
+                <w:i/>
+              </w:rPr>
+              <w:t>t. 2.1.7</w:t>
+            </w:r>
+          </w:p>
+        </w:tc>
+        <w:tc>
+          <w:tcPr>
+            <w:tcW w:w="2621" w:type="dxa"/>
+          </w:tcPr>
+          <w:p>
+            <w:r>
+              <w:rPr>
+                <w:i/>
+              </w:rPr>
+              <w:t xml:space="preserve">‘Less than or equal to’ </w:t>
+            </w:r>
+            <w:r>
+              <w:t>disks are shaded correctly with a solid line.</w:t>
+            </w:r>
+          </w:p>
+        </w:tc>
+        <w:tc>
+          <w:tcPr>
+            <w:tcW w:w="1945" w:type="dxa"/>
+          </w:tcPr>
+          <w:p>
+            <w:pPr>
+              <w:rPr>
+                <w:rFonts w:ascii="Cambria" w:eastAsia="Times New Roman" w:hAnsi="Cambria" w:cs="Times New Roman"/>
+              </w:rPr>
+            </w:pPr>
+            <m:oMathPara>
+              <m:oMath>
+                <m:d>
+                  <m:dPr>
+                    <m:begChr m:val="|"/>
+                    <m:endChr m:val="|"/>
+                    <m:ctrlPr>
+                      <w:rPr>
+                        <w:rFonts w:ascii="Cambria Math" w:hAnsi="Cambria Math"/>
+                        <w:i/>
+                      </w:rPr>
+                    </m:ctrlPr>
+                  </m:dPr>
+                  <m:e>
+                    <m:r>
+                      <w:rPr>
+                        <w:rFonts w:ascii="Cambria Math" w:hAnsi="Cambria Math"/>
+                      </w:rPr>
+                      <m:t>z</m:t>
+                    </m:r>
+                  </m:e>
+                </m:d>
+                <m:r>
+                  <w:rPr>
+                    <w:rFonts w:ascii="Cambria Math" w:hAnsi="Cambria Math"/>
+                  </w:rPr>
+                  <m:t>&lt;=50</m:t>
+                </m:r>
+              </m:oMath>
+            </m:oMathPara>
+          </w:p>
+        </w:tc>
+        <w:tc>
+          <w:tcPr>
+            <w:tcW w:w="1974" w:type="dxa"/>
+          </w:tcPr>
+          <w:p>
+            <w:r>
+              <w:t>A shaded disk with a radius 50 and a solid edge is drawn.</w:t>
+            </w:r>
+          </w:p>
+        </w:tc>
+        <w:tc>
+          <w:tcPr>
+            <w:tcW w:w="689" w:type="dxa"/>
+          </w:tcPr>
+          <w:p>
+            <w:pPr>
+              <w:spacing w:after="80"/>
+              <w:rPr>
+                <w:rStyle w:val="unicode"/>
+                <w:rFonts w:ascii="MS Mincho" w:eastAsia="MS Mincho" w:hAnsi="MS Mincho" w:cs="MS Mincho"/>
+              </w:rPr>
+            </w:pPr>
+            <w:r>
+              <w:rPr>
+                <w:rStyle w:val="unicode"/>
+                <w:rFonts w:ascii="MS Mincho" w:eastAsia="MS Mincho" w:hAnsi="MS Mincho" w:cs="MS Mincho" w:hint="eastAsia"/>
+              </w:rPr>
+              <w:t>✓</w:t>
+            </w:r>
+          </w:p>
+        </w:tc>
+        <w:tc>
+          <w:tcPr>
+            <w:tcW w:w="1054" w:type="dxa"/>
+          </w:tcPr>
+          <w:p>
+            <w:pPr>
+              <w:spacing w:after="80"/>
+              <w:rPr>
+                <w:i/>
+              </w:rPr>
+            </w:pPr>
+            <w:r>
+              <w:rPr>
+                <w:i/>
+              </w:rPr>
+              <w:t>fig. 2.1.3</w:t>
+            </w:r>
+          </w:p>
+        </w:tc>
+      </w:tr>
+      <w:tr>
+        <w:trPr>
+          <w:trHeight w:val="1139"/>
+        </w:trPr>
+        <w:tc>
+          <w:tcPr>
+            <w:tcW w:w="959" w:type="dxa"/>
+          </w:tcPr>
+          <w:p>
+            <w:pPr>
+              <w:rPr>
+                <w:b/>
+                <w:i/>
+              </w:rPr>
+            </w:pPr>
+            <w:r>
+              <w:rPr>
+                <w:b/>
+                <w:i/>
+              </w:rPr>
+              <w:t>t. 2.1.8</w:t>
+            </w:r>
+          </w:p>
+        </w:tc>
+        <w:tc>
+          <w:tcPr>
+            <w:tcW w:w="2621" w:type="dxa"/>
+          </w:tcPr>
+          <w:p>
+            <w:r>
+              <w:rPr>
+                <w:i/>
+              </w:rPr>
+              <w:t xml:space="preserve">‘More than’ </w:t>
+            </w:r>
+            <w:r>
+              <w:t>negative disks are shaded correctly with a dashed line.</w:t>
+            </w:r>
+          </w:p>
+        </w:tc>
+        <w:tc>
+          <w:tcPr>
+            <w:tcW w:w="1945" w:type="dxa"/>
+          </w:tcPr>
+          <w:p>
+            <w:pPr>
+              <w:rPr>
+                <w:rFonts w:ascii="Cambria" w:eastAsia="Times New Roman" w:hAnsi="Cambria" w:cs="Times New Roman"/>
+              </w:rPr>
+            </w:pPr>
+            <m:oMathPara>
+              <m:oMath>
+                <m:d>
+                  <m:dPr>
+                    <m:begChr m:val="|"/>
+                    <m:endChr m:val="|"/>
+                    <m:ctrlPr>
+                      <w:rPr>
+                        <w:rFonts w:ascii="Cambria Math" w:hAnsi="Cambria Math"/>
+                        <w:i/>
+                      </w:rPr>
+                    </m:ctrlPr>
+                  </m:dPr>
+                  <m:e>
+                    <m:r>
+                      <w:rPr>
+                        <w:rFonts w:ascii="Cambria Math" w:hAnsi="Cambria Math"/>
+                      </w:rPr>
+                      <m:t>z</m:t>
+                    </m:r>
+                  </m:e>
+                </m:d>
+                <m:r>
+                  <w:rPr>
+                    <w:rFonts w:ascii="Cambria Math" w:hAnsi="Cambria Math"/>
+                  </w:rPr>
+                  <m:t>&gt;15</m:t>
                 </m:r>
                 <m:r>
                   <w:rPr>
@@ -988,42 +1682,43 @@
         <w:tc>
           <w:tcPr>
             <w:tcW w:w="1974" w:type="dxa"/>
-            <w:tcBorders>
-              <w:bottom w:val="single" w:sz="4" w:space="0" w:color="auto"/>
-            </w:tcBorders>
-          </w:tcPr>
-          <w:p>
-            <w:r>
-              <w:t>The equation is accepted, but nothing is drawn.</w:t>
+          </w:tcPr>
+          <w:p>
+            <w:r>
+              <w:t xml:space="preserve">The entire screen is shaded </w:t>
+            </w:r>
+            <w:r>
+              <w:t>apart from a disk with radius 15</w:t>
+            </w:r>
+            <w:r>
+              <w:t>0 and a dashed edge.</w:t>
             </w:r>
           </w:p>
         </w:tc>
         <w:tc>
           <w:tcPr>
             <w:tcW w:w="689" w:type="dxa"/>
-            <w:tcBorders>
-              <w:bottom w:val="single" w:sz="4" w:space="0" w:color="auto"/>
-            </w:tcBorders>
           </w:tcPr>
           <w:p>
             <w:pPr>
               <w:spacing w:after="80"/>
+              <w:rPr>
+                <w:rStyle w:val="unicode"/>
+                <w:rFonts w:ascii="MS Mincho" w:eastAsia="MS Mincho" w:hAnsi="MS Mincho" w:cs="MS Mincho"/>
+              </w:rPr>
             </w:pPr>
             <w:r>
               <w:rPr>
                 <w:rStyle w:val="unicode"/>
                 <w:rFonts w:ascii="MS Mincho" w:eastAsia="MS Mincho" w:hAnsi="MS Mincho" w:cs="MS Mincho" w:hint="eastAsia"/>
               </w:rPr>
-              <w:t>✗</w:t>
+              <w:t>✓</w:t>
             </w:r>
           </w:p>
         </w:tc>
         <w:tc>
           <w:tcPr>
             <w:tcW w:w="1054" w:type="dxa"/>
-            <w:tcBorders>
-              <w:bottom w:val="single" w:sz="4" w:space="0" w:color="auto"/>
-            </w:tcBorders>
           </w:tcPr>
           <w:p>
             <w:pPr>
@@ -1036,25 +1731,7 @@
               <w:rPr>
                 <w:i/>
               </w:rPr>
-              <w:t xml:space="preserve">fig. </w:t>
-            </w:r>
-            <w:r>
-              <w:rPr>
-                <w:i/>
-              </w:rPr>
-              <w:t>2</w:t>
-            </w:r>
-            <w:r>
-              <w:rPr>
-                <w:i/>
-              </w:rPr>
-              <w:t>.</w:t>
-            </w:r>
-            <w:r>
-              <w:rPr>
-                <w:i/>
-              </w:rPr>
-              <w:t>1.1</w:t>
+              <w:t>fig. 2.1.3</w:t>
             </w:r>
           </w:p>
         </w:tc>
@@ -1066,6 +1743,9 @@
         <w:tc>
           <w:tcPr>
             <w:tcW w:w="959" w:type="dxa"/>
+            <w:tcBorders>
+              <w:bottom w:val="single" w:sz="4" w:space="0" w:color="auto"/>
+            </w:tcBorders>
           </w:tcPr>
           <w:p>
             <w:pPr>
@@ -1079,6 +1759,207 @@
                 <w:b/>
                 <w:i/>
               </w:rPr>
+              <w:t>t. 2.1.9</w:t>
+            </w:r>
+          </w:p>
+        </w:tc>
+        <w:tc>
+          <w:tcPr>
+            <w:tcW w:w="2621" w:type="dxa"/>
+            <w:tcBorders>
+              <w:bottom w:val="single" w:sz="4" w:space="0" w:color="auto"/>
+            </w:tcBorders>
+          </w:tcPr>
+          <w:p>
+            <w:r>
+              <w:rPr>
+                <w:i/>
+              </w:rPr>
+              <w:t xml:space="preserve">‘More than or equal to’ </w:t>
+            </w:r>
+            <w:r>
+              <w:t>disks are shaded correctly with a solid line.</w:t>
+            </w:r>
+          </w:p>
+        </w:tc>
+        <w:tc>
+          <w:tcPr>
+            <w:tcW w:w="1945" w:type="dxa"/>
+            <w:tcBorders>
+              <w:bottom w:val="single" w:sz="4" w:space="0" w:color="auto"/>
+            </w:tcBorders>
+          </w:tcPr>
+          <w:p>
+            <w:pPr>
+              <w:rPr>
+                <w:rFonts w:ascii="Cambria" w:eastAsia="Times New Roman" w:hAnsi="Cambria" w:cs="Times New Roman"/>
+              </w:rPr>
+            </w:pPr>
+            <m:oMathPara>
+              <m:oMath>
+                <m:d>
+                  <m:dPr>
+                    <m:begChr m:val="|"/>
+                    <m:endChr m:val="|"/>
+                    <m:ctrlPr>
+                      <w:rPr>
+                        <w:rFonts w:ascii="Cambria Math" w:hAnsi="Cambria Math"/>
+                        <w:i/>
+                      </w:rPr>
+                    </m:ctrlPr>
+                  </m:dPr>
+                  <m:e>
+                    <m:r>
+                      <w:rPr>
+                        <w:rFonts w:ascii="Cambria Math" w:hAnsi="Cambria Math"/>
+                      </w:rPr>
+                      <m:t>z</m:t>
+                    </m:r>
+                  </m:e>
+                </m:d>
+                <m:r>
+                  <w:rPr>
+                    <w:rFonts w:ascii="Cambria Math" w:hAnsi="Cambria Math"/>
+                  </w:rPr>
+                  <m:t>&gt;=</m:t>
+                </m:r>
+                <m:r>
+                  <w:rPr>
+                    <w:rFonts w:ascii="Cambria Math" w:hAnsi="Cambria Math"/>
+                  </w:rPr>
+                  <m:t>20</m:t>
+                </m:r>
+                <m:r>
+                  <w:rPr>
+                    <w:rFonts w:ascii="Cambria Math" w:hAnsi="Cambria Math"/>
+                  </w:rPr>
+                  <m:t>0</m:t>
+                </m:r>
+              </m:oMath>
+            </m:oMathPara>
+          </w:p>
+        </w:tc>
+        <w:tc>
+          <w:tcPr>
+            <w:tcW w:w="1974" w:type="dxa"/>
+            <w:tcBorders>
+              <w:bottom w:val="single" w:sz="4" w:space="0" w:color="auto"/>
+            </w:tcBorders>
+          </w:tcPr>
+          <w:p>
+            <w:r>
+              <w:t>The entire screen is shaded</w:t>
+            </w:r>
+            <w:r>
+              <w:t xml:space="preserve"> apart from a disk with radius 20</w:t>
+            </w:r>
+            <w:r>
+              <w:t>0 and a solid edge.</w:t>
+            </w:r>
+          </w:p>
+        </w:tc>
+        <w:tc>
+          <w:tcPr>
+            <w:tcW w:w="689" w:type="dxa"/>
+            <w:tcBorders>
+              <w:bottom w:val="single" w:sz="4" w:space="0" w:color="auto"/>
+            </w:tcBorders>
+          </w:tcPr>
+          <w:p>
+            <w:pPr>
+              <w:spacing w:after="80"/>
+              <w:rPr>
+                <w:rStyle w:val="unicode"/>
+                <w:rFonts w:ascii="MS Mincho" w:eastAsia="MS Mincho" w:hAnsi="MS Mincho" w:cs="MS Mincho"/>
+              </w:rPr>
+            </w:pPr>
+            <w:r>
+              <w:rPr>
+                <w:rStyle w:val="unicode"/>
+                <w:rFonts w:ascii="MS Mincho" w:eastAsia="MS Mincho" w:hAnsi="MS Mincho" w:cs="MS Mincho" w:hint="eastAsia"/>
+              </w:rPr>
+              <w:t>✓</w:t>
+            </w:r>
+          </w:p>
+        </w:tc>
+        <w:tc>
+          <w:tcPr>
+            <w:tcW w:w="1054" w:type="dxa"/>
+            <w:tcBorders>
+              <w:bottom w:val="single" w:sz="4" w:space="0" w:color="auto"/>
+            </w:tcBorders>
+          </w:tcPr>
+          <w:p>
+            <w:pPr>
+              <w:spacing w:after="80"/>
+              <w:rPr>
+                <w:i/>
+              </w:rPr>
+            </w:pPr>
+            <w:r>
+              <w:rPr>
+                <w:i/>
+              </w:rPr>
+              <w:t>fig. 2.1.3</w:t>
+            </w:r>
+          </w:p>
+        </w:tc>
+      </w:tr>
+    </w:tbl>
+    <w:p/>
+    <w:p>
+      <w:r>
+        <w:br w:type="page"/>
+      </w:r>
+    </w:p>
+    <w:p>
+      <w:pPr>
+        <w:pStyle w:val="Heading3"/>
+      </w:pPr>
+      <w:r>
+        <w:lastRenderedPageBreak/>
+        <w:t>2.2 Lines and Half-Planes</w:t>
+      </w:r>
+    </w:p>
+    <w:tbl>
+      <w:tblPr>
+        <w:tblStyle w:val="TableGrid"/>
+        <w:tblW w:w="9242" w:type="dxa"/>
+        <w:tblLayout w:type="fixed"/>
+        <w:tblLook w:val="04A0" w:firstRow="1" w:lastRow="0" w:firstColumn="1" w:lastColumn="0" w:noHBand="0" w:noVBand="1"/>
+      </w:tblPr>
+      <w:tblGrid>
+        <w:gridCol w:w="959"/>
+        <w:gridCol w:w="2621"/>
+        <w:gridCol w:w="1945"/>
+        <w:gridCol w:w="1974"/>
+        <w:gridCol w:w="689"/>
+        <w:gridCol w:w="1054"/>
+      </w:tblGrid>
+      <w:tr>
+        <w:trPr>
+          <w:trHeight w:val="1139"/>
+        </w:trPr>
+        <w:tc>
+          <w:tcPr>
+            <w:tcW w:w="959" w:type="dxa"/>
+            <w:tcBorders>
+              <w:top w:val="single" w:sz="4" w:space="0" w:color="auto"/>
+              <w:bottom w:val="single" w:sz="4" w:space="0" w:color="auto"/>
+            </w:tcBorders>
+          </w:tcPr>
+          <w:p>
+            <w:pPr>
+              <w:rPr>
+                <w:b/>
+                <w:i/>
+              </w:rPr>
+            </w:pPr>
+            <w:r>
+              <w:rPr>
+                <w:b/>
+                <w:i/>
+              </w:rPr>
               <w:t xml:space="preserve">t. </w:t>
             </w:r>
             <w:r>
@@ -1086,43 +1967,625 @@
                 <w:b/>
                 <w:i/>
               </w:rPr>
-              <w:t>2</w:t>
+              <w:t>2.2</w:t>
             </w:r>
             <w:r>
               <w:rPr>
                 <w:b/>
                 <w:i/>
               </w:rPr>
-              <w:t>.1.</w:t>
-            </w:r>
-            <w:r>
+              <w:t>.1</w:t>
+            </w:r>
+          </w:p>
+        </w:tc>
+        <w:tc>
+          <w:tcPr>
+            <w:tcW w:w="2621" w:type="dxa"/>
+            <w:tcBorders>
+              <w:top w:val="single" w:sz="4" w:space="0" w:color="auto"/>
+              <w:bottom w:val="single" w:sz="4" w:space="0" w:color="auto"/>
+            </w:tcBorders>
+          </w:tcPr>
+          <w:p>
+            <w:r>
+              <w:t>Perpendicular bisectors with real gradients are drawn correctly.</w:t>
+            </w:r>
+          </w:p>
+        </w:tc>
+        <w:tc>
+          <w:tcPr>
+            <w:tcW w:w="1945" w:type="dxa"/>
+            <w:tcBorders>
+              <w:top w:val="single" w:sz="4" w:space="0" w:color="auto"/>
+              <w:bottom w:val="single" w:sz="4" w:space="0" w:color="auto"/>
+            </w:tcBorders>
+          </w:tcPr>
+          <w:p>
+            <w:pPr>
+              <w:jc w:val="both"/>
+            </w:pPr>
+            <m:oMathPara>
+              <m:oMath>
+                <m:d>
+                  <m:dPr>
+                    <m:begChr m:val="|"/>
+                    <m:endChr m:val="|"/>
+                    <m:ctrlPr>
+                      <w:rPr>
+                        <w:rFonts w:ascii="Cambria Math" w:hAnsi="Cambria Math"/>
+                        <w:i/>
+                      </w:rPr>
+                    </m:ctrlPr>
+                  </m:dPr>
+                  <m:e>
+                    <m:r>
+                      <w:rPr>
+                        <w:rFonts w:ascii="Cambria Math" w:hAnsi="Cambria Math"/>
+                      </w:rPr>
+                      <m:t>z-1j</m:t>
+                    </m:r>
+                  </m:e>
+                </m:d>
+                <m:r>
+                  <w:rPr>
+                    <w:rFonts w:ascii="Cambria Math" w:hAnsi="Cambria Math"/>
+                  </w:rPr>
+                  <m:t>=|z-1|</m:t>
+                </m:r>
+              </m:oMath>
+            </m:oMathPara>
+          </w:p>
+        </w:tc>
+        <w:tc>
+          <w:tcPr>
+            <w:tcW w:w="1974" w:type="dxa"/>
+            <w:tcBorders>
+              <w:top w:val="single" w:sz="4" w:space="0" w:color="auto"/>
+              <w:bottom w:val="single" w:sz="4" w:space="0" w:color="auto"/>
+            </w:tcBorders>
+          </w:tcPr>
+          <w:p>
+            <w:r>
+              <w:t xml:space="preserve">The line </w:t>
+            </w:r>
+            <m:oMath>
+              <m:r>
+                <w:rPr>
+                  <w:rFonts w:ascii="Cambria Math" w:hAnsi="Cambria Math"/>
+                </w:rPr>
+                <m:t>Re=Im</m:t>
+              </m:r>
+            </m:oMath>
+            <w:r>
+              <w:t xml:space="preserve"> is drawn.</w:t>
+            </w:r>
+          </w:p>
+        </w:tc>
+        <w:tc>
+          <w:tcPr>
+            <w:tcW w:w="689" w:type="dxa"/>
+            <w:tcBorders>
+              <w:top w:val="single" w:sz="4" w:space="0" w:color="auto"/>
+              <w:bottom w:val="single" w:sz="4" w:space="0" w:color="auto"/>
+            </w:tcBorders>
+          </w:tcPr>
+          <w:p>
+            <w:pPr>
+              <w:spacing w:after="80"/>
+            </w:pPr>
+            <w:r>
+              <w:rPr>
+                <w:rStyle w:val="unicode"/>
+                <w:rFonts w:ascii="MS Mincho" w:eastAsia="MS Mincho" w:hAnsi="MS Mincho" w:cs="MS Mincho" w:hint="eastAsia"/>
+              </w:rPr>
+              <w:t>✓</w:t>
+            </w:r>
+          </w:p>
+        </w:tc>
+        <w:tc>
+          <w:tcPr>
+            <w:tcW w:w="1054" w:type="dxa"/>
+            <w:tcBorders>
+              <w:top w:val="single" w:sz="4" w:space="0" w:color="auto"/>
+              <w:bottom w:val="single" w:sz="4" w:space="0" w:color="auto"/>
+            </w:tcBorders>
+          </w:tcPr>
+          <w:p>
+            <w:pPr>
+              <w:spacing w:after="80"/>
+              <w:rPr>
+                <w:i/>
+              </w:rPr>
+            </w:pPr>
+            <w:r>
+              <w:rPr>
+                <w:i/>
+              </w:rPr>
+              <w:t>fig. 2.2.1</w:t>
+            </w:r>
+          </w:p>
+        </w:tc>
+      </w:tr>
+      <w:tr>
+        <w:trPr>
+          <w:trHeight w:val="1139"/>
+        </w:trPr>
+        <w:tc>
+          <w:tcPr>
+            <w:tcW w:w="959" w:type="dxa"/>
+            <w:tcBorders>
+              <w:top w:val="single" w:sz="4" w:space="0" w:color="auto"/>
+              <w:bottom w:val="single" w:sz="4" w:space="0" w:color="auto"/>
+            </w:tcBorders>
+          </w:tcPr>
+          <w:p>
+            <w:pPr>
               <w:rPr>
                 <w:b/>
                 <w:i/>
               </w:rPr>
-              <w:t>5</w:t>
+            </w:pPr>
+            <w:r>
+              <w:rPr>
+                <w:b/>
+                <w:i/>
+              </w:rPr>
+              <w:t>t. 2.2.2</w:t>
             </w:r>
           </w:p>
         </w:tc>
         <w:tc>
           <w:tcPr>
             <w:tcW w:w="2621" w:type="dxa"/>
-          </w:tcPr>
-          <w:p>
-            <w:r>
-              <w:t xml:space="preserve">Circles with </w:t>
-            </w:r>
-            <w:r>
-              <w:t>offsets are correctly drawn in all quadrants.</w:t>
+            <w:tcBorders>
+              <w:top w:val="single" w:sz="4" w:space="0" w:color="auto"/>
+              <w:bottom w:val="single" w:sz="4" w:space="0" w:color="auto"/>
+            </w:tcBorders>
+          </w:tcPr>
+          <w:p>
+            <w:r>
+              <w:t>Vertical bisectors are drawn correctly.</w:t>
             </w:r>
           </w:p>
         </w:tc>
         <w:tc>
           <w:tcPr>
             <w:tcW w:w="1945" w:type="dxa"/>
-          </w:tcPr>
-          <w:p>
+            <w:tcBorders>
+              <w:top w:val="single" w:sz="4" w:space="0" w:color="auto"/>
+              <w:bottom w:val="single" w:sz="4" w:space="0" w:color="auto"/>
+            </w:tcBorders>
+          </w:tcPr>
+          <w:p>
+            <w:pPr>
+              <w:jc w:val="both"/>
+            </w:pPr>
             <m:oMathPara>
+              <m:oMath>
+                <m:d>
+                  <m:dPr>
+                    <m:begChr m:val="|"/>
+                    <m:endChr m:val="|"/>
+                    <m:ctrlPr>
+                      <w:rPr>
+                        <w:rFonts w:ascii="Cambria Math" w:hAnsi="Cambria Math"/>
+                        <w:i/>
+                      </w:rPr>
+                    </m:ctrlPr>
+                  </m:dPr>
+                  <m:e>
+                    <m:r>
+                      <w:rPr>
+                        <w:rFonts w:ascii="Cambria Math" w:hAnsi="Cambria Math"/>
+                      </w:rPr>
+                      <m:t>z</m:t>
+                    </m:r>
+                  </m:e>
+                </m:d>
+                <m:r>
+                  <w:rPr>
+                    <w:rFonts w:ascii="Cambria Math" w:hAnsi="Cambria Math"/>
+                  </w:rPr>
+                  <m:t>=|z-100|</m:t>
+                </m:r>
+              </m:oMath>
+            </m:oMathPara>
+          </w:p>
+        </w:tc>
+        <w:tc>
+          <w:tcPr>
+            <w:tcW w:w="1974" w:type="dxa"/>
+            <w:tcBorders>
+              <w:top w:val="single" w:sz="4" w:space="0" w:color="auto"/>
+              <w:bottom w:val="single" w:sz="4" w:space="0" w:color="auto"/>
+            </w:tcBorders>
+          </w:tcPr>
+          <w:p>
+            <w:r>
+              <w:t xml:space="preserve">The line </w:t>
+            </w:r>
+            <m:oMath>
+              <m:r>
+                <w:rPr>
+                  <w:rFonts w:ascii="Cambria Math" w:hAnsi="Cambria Math"/>
+                </w:rPr>
+                <m:t>Re=50</m:t>
+              </m:r>
+            </m:oMath>
+            <w:r>
+              <w:t xml:space="preserve"> is drawn.</w:t>
+            </w:r>
+          </w:p>
+        </w:tc>
+        <w:tc>
+          <w:tcPr>
+            <w:tcW w:w="689" w:type="dxa"/>
+            <w:tcBorders>
+              <w:top w:val="single" w:sz="4" w:space="0" w:color="auto"/>
+              <w:bottom w:val="single" w:sz="4" w:space="0" w:color="auto"/>
+            </w:tcBorders>
+          </w:tcPr>
+          <w:p>
+            <w:pPr>
+              <w:spacing w:after="80"/>
+              <w:rPr>
+                <w:rStyle w:val="unicode"/>
+                <w:rFonts w:ascii="MS Mincho" w:eastAsia="MS Mincho" w:hAnsi="MS Mincho" w:cs="MS Mincho"/>
+              </w:rPr>
+            </w:pPr>
+            <w:r>
+              <w:rPr>
+                <w:rStyle w:val="unicode"/>
+                <w:rFonts w:ascii="MS Mincho" w:eastAsia="MS Mincho" w:hAnsi="MS Mincho" w:cs="MS Mincho" w:hint="eastAsia"/>
+              </w:rPr>
+              <w:t>✓</w:t>
+            </w:r>
+          </w:p>
+        </w:tc>
+        <w:tc>
+          <w:tcPr>
+            <w:tcW w:w="1054" w:type="dxa"/>
+            <w:tcBorders>
+              <w:top w:val="single" w:sz="4" w:space="0" w:color="auto"/>
+              <w:bottom w:val="single" w:sz="4" w:space="0" w:color="auto"/>
+            </w:tcBorders>
+          </w:tcPr>
+          <w:p>
+            <w:pPr>
+              <w:spacing w:after="80"/>
+              <w:rPr>
+                <w:i/>
+              </w:rPr>
+            </w:pPr>
+            <w:r>
+              <w:rPr>
+                <w:i/>
+              </w:rPr>
+              <w:t>fig. 2.2.1</w:t>
+            </w:r>
+          </w:p>
+        </w:tc>
+      </w:tr>
+      <w:tr>
+        <w:trPr>
+          <w:trHeight w:val="1139"/>
+        </w:trPr>
+        <w:tc>
+          <w:tcPr>
+            <w:tcW w:w="959" w:type="dxa"/>
+            <w:tcBorders>
+              <w:top w:val="single" w:sz="4" w:space="0" w:color="auto"/>
+              <w:bottom w:val="single" w:sz="4" w:space="0" w:color="auto"/>
+            </w:tcBorders>
+          </w:tcPr>
+          <w:p>
+            <w:pPr>
+              <w:rPr>
+                <w:b/>
+                <w:i/>
+              </w:rPr>
+            </w:pPr>
+            <w:r>
+              <w:rPr>
+                <w:b/>
+                <w:i/>
+              </w:rPr>
+              <w:t>t. 2.2.3</w:t>
+            </w:r>
+          </w:p>
+        </w:tc>
+        <w:tc>
+          <w:tcPr>
+            <w:tcW w:w="2621" w:type="dxa"/>
+            <w:tcBorders>
+              <w:top w:val="single" w:sz="4" w:space="0" w:color="auto"/>
+              <w:bottom w:val="single" w:sz="4" w:space="0" w:color="auto"/>
+            </w:tcBorders>
+          </w:tcPr>
+          <w:p>
+            <w:r>
+              <w:t>Horizontal bisectors are drawn correctly.</w:t>
+            </w:r>
+          </w:p>
+        </w:tc>
+        <w:tc>
+          <w:tcPr>
+            <w:tcW w:w="1945" w:type="dxa"/>
+            <w:tcBorders>
+              <w:top w:val="single" w:sz="4" w:space="0" w:color="auto"/>
+              <w:bottom w:val="single" w:sz="4" w:space="0" w:color="auto"/>
+            </w:tcBorders>
+          </w:tcPr>
+          <w:p>
+            <w:pPr>
+              <w:jc w:val="both"/>
+            </w:pPr>
+            <m:oMathPara>
+              <m:oMath>
+                <m:d>
+                  <m:dPr>
+                    <m:begChr m:val="|"/>
+                    <m:endChr m:val="|"/>
+                    <m:ctrlPr>
+                      <w:rPr>
+                        <w:rFonts w:ascii="Cambria Math" w:hAnsi="Cambria Math"/>
+                        <w:i/>
+                      </w:rPr>
+                    </m:ctrlPr>
+                  </m:dPr>
+                  <m:e>
+                    <m:r>
+                      <w:rPr>
+                        <w:rFonts w:ascii="Cambria Math" w:hAnsi="Cambria Math"/>
+                      </w:rPr>
+                      <m:t>z</m:t>
+                    </m:r>
+                  </m:e>
+                </m:d>
+                <m:r>
+                  <w:rPr>
+                    <w:rFonts w:ascii="Cambria Math" w:hAnsi="Cambria Math"/>
+                  </w:rPr>
+                  <m:t>=|z-100</m:t>
+                </m:r>
+                <m:r>
+                  <w:rPr>
+                    <w:rFonts w:ascii="Cambria Math" w:hAnsi="Cambria Math"/>
+                  </w:rPr>
+                  <m:t>j</m:t>
+                </m:r>
+                <m:r>
+                  <w:rPr>
+                    <w:rFonts w:ascii="Cambria Math" w:hAnsi="Cambria Math"/>
+                  </w:rPr>
+                  <m:t>|</m:t>
+                </m:r>
+              </m:oMath>
+            </m:oMathPara>
+          </w:p>
+        </w:tc>
+        <w:tc>
+          <w:tcPr>
+            <w:tcW w:w="1974" w:type="dxa"/>
+            <w:tcBorders>
+              <w:top w:val="single" w:sz="4" w:space="0" w:color="auto"/>
+              <w:bottom w:val="single" w:sz="4" w:space="0" w:color="auto"/>
+            </w:tcBorders>
+          </w:tcPr>
+          <w:p>
+            <w:r>
+              <w:t xml:space="preserve">The line </w:t>
+            </w:r>
+            <m:oMath>
+              <m:r>
+                <w:rPr>
+                  <w:rFonts w:ascii="Cambria Math" w:hAnsi="Cambria Math"/>
+                </w:rPr>
+                <m:t>Im</m:t>
+              </m:r>
+              <m:r>
+                <w:rPr>
+                  <w:rFonts w:ascii="Cambria Math" w:hAnsi="Cambria Math"/>
+                </w:rPr>
+                <m:t>=50</m:t>
+              </m:r>
+            </m:oMath>
+            <w:r>
+              <w:t xml:space="preserve"> is drawn.</w:t>
+            </w:r>
+          </w:p>
+        </w:tc>
+        <w:tc>
+          <w:tcPr>
+            <w:tcW w:w="689" w:type="dxa"/>
+            <w:tcBorders>
+              <w:top w:val="single" w:sz="4" w:space="0" w:color="auto"/>
+              <w:bottom w:val="single" w:sz="4" w:space="0" w:color="auto"/>
+            </w:tcBorders>
+          </w:tcPr>
+          <w:p>
+            <w:pPr>
+              <w:spacing w:after="80"/>
+              <w:rPr>
+                <w:rStyle w:val="unicode"/>
+                <w:rFonts w:ascii="MS Mincho" w:eastAsia="MS Mincho" w:hAnsi="MS Mincho" w:cs="MS Mincho"/>
+              </w:rPr>
+            </w:pPr>
+            <w:r>
+              <w:rPr>
+                <w:rStyle w:val="unicode"/>
+                <w:rFonts w:ascii="MS Mincho" w:eastAsia="MS Mincho" w:hAnsi="MS Mincho" w:cs="MS Mincho" w:hint="eastAsia"/>
+              </w:rPr>
+              <w:t>✓</w:t>
+            </w:r>
+          </w:p>
+        </w:tc>
+        <w:tc>
+          <w:tcPr>
+            <w:tcW w:w="1054" w:type="dxa"/>
+            <w:tcBorders>
+              <w:top w:val="single" w:sz="4" w:space="0" w:color="auto"/>
+              <w:bottom w:val="single" w:sz="4" w:space="0" w:color="auto"/>
+            </w:tcBorders>
+          </w:tcPr>
+          <w:p>
+            <w:pPr>
+              <w:spacing w:after="80"/>
+              <w:rPr>
+                <w:i/>
+              </w:rPr>
+            </w:pPr>
+            <w:r>
+              <w:rPr>
+                <w:i/>
+              </w:rPr>
+              <w:t>fig. 2.2.1</w:t>
+            </w:r>
+          </w:p>
+        </w:tc>
+      </w:tr>
+      <w:tr>
+        <w:trPr>
+          <w:trHeight w:val="1139"/>
+        </w:trPr>
+        <w:tc>
+          <w:tcPr>
+            <w:tcW w:w="959" w:type="dxa"/>
+            <w:tcBorders>
+              <w:top w:val="single" w:sz="4" w:space="0" w:color="auto"/>
+              <w:bottom w:val="single" w:sz="4" w:space="0" w:color="auto"/>
+            </w:tcBorders>
+          </w:tcPr>
+          <w:p>
+            <w:pPr>
+              <w:rPr>
+                <w:b/>
+                <w:i/>
+              </w:rPr>
+            </w:pPr>
+            <w:r>
+              <w:rPr>
+                <w:b/>
+                <w:i/>
+              </w:rPr>
+              <w:t>t. 2.2.4</w:t>
+            </w:r>
+          </w:p>
+        </w:tc>
+        <w:tc>
+          <w:tcPr>
+            <w:tcW w:w="2621" w:type="dxa"/>
+            <w:tcBorders>
+              <w:top w:val="single" w:sz="4" w:space="0" w:color="auto"/>
+              <w:bottom w:val="single" w:sz="4" w:space="0" w:color="auto"/>
+            </w:tcBorders>
+          </w:tcPr>
+          <w:p>
+            <w:r>
+              <w:rPr>
+                <w:i/>
+              </w:rPr>
+              <w:t>‘</w:t>
+            </w:r>
+            <w:r>
+              <w:rPr>
+                <w:i/>
+              </w:rPr>
+              <w:t>More</w:t>
+            </w:r>
+            <w:r>
+              <w:rPr>
+                <w:i/>
+              </w:rPr>
+              <w:t>/less</w:t>
+            </w:r>
+            <w:r>
+              <w:rPr>
+                <w:i/>
+              </w:rPr>
+              <w:t xml:space="preserve"> than’ </w:t>
+            </w:r>
+            <w:r>
+              <w:rPr>
+                <w:i/>
+              </w:rPr>
+              <w:t xml:space="preserve"> h</w:t>
+            </w:r>
+            <w:r>
+              <w:t>alf-planes are drawn correctly.</w:t>
+            </w:r>
+          </w:p>
+        </w:tc>
+        <w:tc>
+          <w:tcPr>
+            <w:tcW w:w="1945" w:type="dxa"/>
+            <w:tcBorders>
+              <w:top w:val="single" w:sz="4" w:space="0" w:color="auto"/>
+              <w:bottom w:val="single" w:sz="4" w:space="0" w:color="auto"/>
+            </w:tcBorders>
+          </w:tcPr>
+          <w:p>
+            <w:pPr>
+              <w:jc w:val="both"/>
+              <w:rPr>
+                <w:rFonts w:ascii="Cambria" w:eastAsia="Times New Roman" w:hAnsi="Cambria" w:cs="Times New Roman"/>
+              </w:rPr>
+            </w:pPr>
+            <m:oMathPara>
+              <m:oMath>
+                <m:d>
+                  <m:dPr>
+                    <m:begChr m:val="|"/>
+                    <m:endChr m:val="|"/>
+                    <m:ctrlPr>
+                      <w:rPr>
+                        <w:rFonts w:ascii="Cambria Math" w:hAnsi="Cambria Math"/>
+                        <w:i/>
+                      </w:rPr>
+                    </m:ctrlPr>
+                  </m:dPr>
+                  <m:e>
+                    <m:r>
+                      <w:rPr>
+                        <w:rFonts w:ascii="Cambria Math" w:hAnsi="Cambria Math"/>
+                      </w:rPr>
+                      <m:t>z-1j</m:t>
+                    </m:r>
+                  </m:e>
+                </m:d>
+                <m:r>
+                  <w:rPr>
+                    <w:rFonts w:ascii="Cambria Math" w:hAnsi="Cambria Math"/>
+                  </w:rPr>
+                  <m:t>&lt;</m:t>
+                </m:r>
+                <m:d>
+                  <m:dPr>
+                    <m:begChr m:val="|"/>
+                    <m:endChr m:val="|"/>
+                    <m:ctrlPr>
+                      <w:rPr>
+                        <w:rFonts w:ascii="Cambria Math" w:hAnsi="Cambria Math"/>
+                        <w:i/>
+                      </w:rPr>
+                    </m:ctrlPr>
+                  </m:dPr>
+                  <m:e>
+                    <m:r>
+                      <w:rPr>
+                        <w:rFonts w:ascii="Cambria Math" w:hAnsi="Cambria Math"/>
+                      </w:rPr>
+                      <m:t>z-1</m:t>
+                    </m:r>
+                  </m:e>
+                </m:d>
+                <m:r>
+                  <w:rPr>
+                    <w:rFonts w:ascii="Cambria Math" w:hAnsi="Cambria Math"/>
+                  </w:rPr>
+                  <w:br/>
+                </m:r>
+              </m:oMath>
               <m:oMath>
                 <m:d>
                   <m:dPr>
@@ -1146,19 +2609,13 @@
                       <w:rPr>
                         <w:rFonts w:ascii="Cambria Math" w:hAnsi="Cambria Math"/>
                       </w:rPr>
-                      <m:t>-</m:t>
+                      <m:t>+1</m:t>
                     </m:r>
                     <m:r>
                       <w:rPr>
                         <w:rFonts w:ascii="Cambria Math" w:hAnsi="Cambria Math"/>
                       </w:rPr>
-                      <m:t>5</m:t>
-                    </m:r>
-                    <m:r>
-                      <w:rPr>
-                        <w:rFonts w:ascii="Cambria Math" w:hAnsi="Cambria Math"/>
-                      </w:rPr>
-                      <m:t>0</m:t>
+                      <m:t>j</m:t>
                     </m:r>
                   </m:e>
                 </m:d>
@@ -1166,23 +2623,254 @@
                   <w:rPr>
                     <w:rFonts w:ascii="Cambria Math" w:hAnsi="Cambria Math"/>
                   </w:rPr>
-                  <m:t>=</m:t>
+                  <m:t>&gt;</m:t>
+                </m:r>
+                <m:d>
+                  <m:dPr>
+                    <m:begChr m:val="|"/>
+                    <m:endChr m:val="|"/>
+                    <m:ctrlPr>
+                      <w:rPr>
+                        <w:rFonts w:ascii="Cambria Math" w:hAnsi="Cambria Math"/>
+                        <w:i/>
+                      </w:rPr>
+                    </m:ctrlPr>
+                  </m:dPr>
+                  <m:e>
+                    <m:r>
+                      <w:rPr>
+                        <w:rFonts w:ascii="Cambria Math" w:hAnsi="Cambria Math"/>
+                      </w:rPr>
+                      <m:t>z-1</m:t>
+                    </m:r>
+                  </m:e>
+                </m:d>
+              </m:oMath>
+            </m:oMathPara>
+          </w:p>
+        </w:tc>
+        <w:tc>
+          <w:tcPr>
+            <w:tcW w:w="1974" w:type="dxa"/>
+            <w:tcBorders>
+              <w:top w:val="single" w:sz="4" w:space="0" w:color="auto"/>
+              <w:bottom w:val="single" w:sz="4" w:space="0" w:color="auto"/>
+            </w:tcBorders>
+          </w:tcPr>
+          <w:p>
+            <w:r>
+              <w:t xml:space="preserve">The areas above the line </w:t>
+            </w:r>
+            <m:oMath>
+              <m:r>
+                <w:rPr>
+                  <w:rFonts w:ascii="Cambria Math" w:hAnsi="Cambria Math"/>
+                </w:rPr>
+                <m:t>Re=Im</m:t>
+              </m:r>
+            </m:oMath>
+            <w:r>
+              <w:t xml:space="preserve"> (see </w:t>
+            </w:r>
+            <w:r>
+              <w:rPr>
+                <w:b/>
+                <w:i/>
+              </w:rPr>
+              <w:t>t. 2.2.1</w:t>
+            </w:r>
+            <w:r>
+              <w:t>)</w:t>
+            </w:r>
+            <w:r>
+              <w:t xml:space="preserve">, and </w:t>
+            </w:r>
+            <w:r>
+              <w:t xml:space="preserve">the line </w:t>
+            </w:r>
+            <m:oMath>
+              <m:r>
+                <w:rPr>
+                  <w:rFonts w:ascii="Cambria Math" w:hAnsi="Cambria Math"/>
+                </w:rPr>
+                <m:t>Re=-Im</m:t>
+              </m:r>
+            </m:oMath>
+            <w:r>
+              <w:t xml:space="preserve"> are shaded, both with a </w:t>
+            </w:r>
+            <w:r>
+              <w:t>dashed</w:t>
+            </w:r>
+            <w:r>
+              <w:t xml:space="preserve"> edge.</w:t>
+            </w:r>
+          </w:p>
+        </w:tc>
+        <w:tc>
+          <w:tcPr>
+            <w:tcW w:w="689" w:type="dxa"/>
+            <w:tcBorders>
+              <w:top w:val="single" w:sz="4" w:space="0" w:color="auto"/>
+              <w:bottom w:val="single" w:sz="4" w:space="0" w:color="auto"/>
+            </w:tcBorders>
+          </w:tcPr>
+          <w:p>
+            <w:pPr>
+              <w:spacing w:after="80"/>
+              <w:rPr>
+                <w:rStyle w:val="unicode"/>
+                <w:rFonts w:ascii="MS Mincho" w:eastAsia="MS Mincho" w:hAnsi="MS Mincho" w:cs="MS Mincho" w:hint="eastAsia"/>
+              </w:rPr>
+            </w:pPr>
+            <w:r>
+              <w:rPr>
+                <w:rStyle w:val="unicode"/>
+                <w:rFonts w:ascii="MS Mincho" w:eastAsia="MS Mincho" w:hAnsi="MS Mincho" w:cs="MS Mincho" w:hint="eastAsia"/>
+              </w:rPr>
+              <w:t>✓</w:t>
+            </w:r>
+          </w:p>
+        </w:tc>
+        <w:tc>
+          <w:tcPr>
+            <w:tcW w:w="1054" w:type="dxa"/>
+            <w:tcBorders>
+              <w:top w:val="single" w:sz="4" w:space="0" w:color="auto"/>
+              <w:bottom w:val="single" w:sz="4" w:space="0" w:color="auto"/>
+            </w:tcBorders>
+          </w:tcPr>
+          <w:p>
+            <w:pPr>
+              <w:spacing w:after="80"/>
+              <w:rPr>
+                <w:i/>
+              </w:rPr>
+            </w:pPr>
+            <w:r>
+              <w:rPr>
+                <w:i/>
+              </w:rPr>
+              <w:t>fig. 2.2.2</w:t>
+            </w:r>
+          </w:p>
+        </w:tc>
+      </w:tr>
+      <w:tr>
+        <w:trPr>
+          <w:trHeight w:val="1139"/>
+        </w:trPr>
+        <w:tc>
+          <w:tcPr>
+            <w:tcW w:w="959" w:type="dxa"/>
+            <w:tcBorders>
+              <w:top w:val="single" w:sz="4" w:space="0" w:color="auto"/>
+            </w:tcBorders>
+          </w:tcPr>
+          <w:p>
+            <w:pPr>
+              <w:rPr>
+                <w:b/>
+                <w:i/>
+              </w:rPr>
+            </w:pPr>
+            <w:r>
+              <w:rPr>
+                <w:b/>
+                <w:i/>
+              </w:rPr>
+              <w:t>t. 2.2.4</w:t>
+            </w:r>
+          </w:p>
+        </w:tc>
+        <w:tc>
+          <w:tcPr>
+            <w:tcW w:w="2621" w:type="dxa"/>
+            <w:tcBorders>
+              <w:top w:val="single" w:sz="4" w:space="0" w:color="auto"/>
+            </w:tcBorders>
+          </w:tcPr>
+          <w:p>
+            <w:r>
+              <w:rPr>
+                <w:i/>
+              </w:rPr>
+              <w:t>‘More/less than</w:t>
+            </w:r>
+            <w:r>
+              <w:rPr>
+                <w:i/>
+              </w:rPr>
+              <w:t xml:space="preserve"> or equal to</w:t>
+            </w:r>
+            <w:r>
+              <w:rPr>
+                <w:i/>
+              </w:rPr>
+              <w:t>’</w:t>
+            </w:r>
+            <w:r>
+              <w:rPr>
+                <w:i/>
+              </w:rPr>
+              <w:t xml:space="preserve"> </w:t>
+            </w:r>
+            <w:r>
+              <w:t>half-planes are drawn correctly.</w:t>
+            </w:r>
+          </w:p>
+        </w:tc>
+        <w:tc>
+          <w:tcPr>
+            <w:tcW w:w="1945" w:type="dxa"/>
+            <w:tcBorders>
+              <w:top w:val="single" w:sz="4" w:space="0" w:color="auto"/>
+            </w:tcBorders>
+          </w:tcPr>
+          <w:p>
+            <w:pPr>
+              <w:jc w:val="both"/>
+              <w:rPr>
+                <w:rFonts w:ascii="Cambria" w:eastAsia="Times New Roman" w:hAnsi="Cambria" w:cs="Times New Roman"/>
+              </w:rPr>
+            </w:pPr>
+            <m:oMathPara>
+              <m:oMath>
+                <m:d>
+                  <m:dPr>
+                    <m:begChr m:val="|"/>
+                    <m:endChr m:val="|"/>
+                    <m:ctrlPr>
+                      <w:rPr>
+                        <w:rFonts w:ascii="Cambria Math" w:hAnsi="Cambria Math"/>
+                        <w:i/>
+                      </w:rPr>
+                    </m:ctrlPr>
+                  </m:dPr>
+                  <m:e>
+                    <m:r>
+                      <w:rPr>
+                        <w:rFonts w:ascii="Cambria Math" w:hAnsi="Cambria Math"/>
+                      </w:rPr>
+                      <m:t>z-1j</m:t>
+                    </m:r>
+                  </m:e>
+                </m:d>
+                <m:r>
+                  <w:rPr>
+                    <w:rFonts w:ascii="Cambria Math" w:hAnsi="Cambria Math"/>
+                  </w:rPr>
+                  <m:t>&lt;=</m:t>
                 </m:r>
                 <m:r>
                   <w:rPr>
                     <w:rFonts w:ascii="Cambria Math" w:hAnsi="Cambria Math"/>
                   </w:rPr>
-                  <m:t>10</m:t>
+                  <m:t>|z-1|</m:t>
                 </m:r>
                 <m:r>
                   <w:rPr>
-                    <w:rFonts w:ascii="Cambria Math" w:hAnsi="Cambria Math"/>
-                  </w:rPr>
-                  <m:t>0</m:t>
-                </m:r>
-                <m:r>
-                  <w:rPr>
-                    <w:rFonts w:ascii="Cambria Math" w:hAnsi="Cambria Math"/>
+                    <w:rFonts w:ascii="Cambria" w:eastAsia="Times New Roman" w:hAnsi="Cambria" w:cs="Times New Roman"/>
                   </w:rPr>
                   <w:br/>
                 </m:r>
@@ -1216,720 +2904,7 @@
                       <w:rPr>
                         <w:rFonts w:ascii="Cambria Math" w:hAnsi="Cambria Math"/>
                       </w:rPr>
-                      <m:t>5</m:t>
-                    </m:r>
-                    <m:r>
-                      <w:rPr>
-                        <w:rFonts w:ascii="Cambria Math" w:hAnsi="Cambria Math"/>
-                      </w:rPr>
-                      <m:t>0</m:t>
-                    </m:r>
-                  </m:e>
-                </m:d>
-                <m:r>
-                  <w:rPr>
-                    <w:rFonts w:ascii="Cambria Math" w:hAnsi="Cambria Math"/>
-                  </w:rPr>
-                  <m:t>=</m:t>
-                </m:r>
-                <m:r>
-                  <w:rPr>
-                    <w:rFonts w:ascii="Cambria Math" w:hAnsi="Cambria Math"/>
-                  </w:rPr>
-                  <m:t>10</m:t>
-                </m:r>
-                <m:r>
-                  <w:rPr>
-                    <w:rFonts w:ascii="Cambria Math" w:hAnsi="Cambria Math"/>
-                  </w:rPr>
-                  <m:t>0</m:t>
-                </m:r>
-                <m:r>
-                  <w:rPr>
-                    <w:rFonts w:ascii="Cambria Math" w:hAnsi="Cambria Math"/>
-                  </w:rPr>
-                  <w:br/>
-                </m:r>
-              </m:oMath>
-              <m:oMath>
-                <m:d>
-                  <m:dPr>
-                    <m:begChr m:val="|"/>
-                    <m:endChr m:val="|"/>
-                    <m:ctrlPr>
-                      <w:rPr>
-                        <w:rFonts w:ascii="Cambria Math" w:hAnsi="Cambria Math"/>
-                        <w:i/>
-                      </w:rPr>
-                    </m:ctrlPr>
-                  </m:dPr>
-                  <m:e>
-                    <m:r>
-                      <w:rPr>
-                        <w:rFonts w:ascii="Cambria Math" w:hAnsi="Cambria Math"/>
-                      </w:rPr>
-                      <m:t>z</m:t>
-                    </m:r>
-                    <m:r>
-                      <w:rPr>
-                        <w:rFonts w:ascii="Cambria Math" w:hAnsi="Cambria Math"/>
-                      </w:rPr>
-                      <m:t>-</m:t>
-                    </m:r>
-                    <m:r>
-                      <w:rPr>
-                        <w:rFonts w:ascii="Cambria Math" w:hAnsi="Cambria Math"/>
-                      </w:rPr>
-                      <m:t>5</m:t>
-                    </m:r>
-                    <m:r>
-                      <w:rPr>
-                        <w:rFonts w:ascii="Cambria Math" w:hAnsi="Cambria Math"/>
-                      </w:rPr>
-                      <m:t>0j</m:t>
-                    </m:r>
-                  </m:e>
-                </m:d>
-                <m:r>
-                  <w:rPr>
-                    <w:rFonts w:ascii="Cambria Math" w:hAnsi="Cambria Math"/>
-                  </w:rPr>
-                  <m:t>=</m:t>
-                </m:r>
-                <m:r>
-                  <w:rPr>
-                    <w:rFonts w:ascii="Cambria Math" w:hAnsi="Cambria Math"/>
-                  </w:rPr>
-                  <m:t>10</m:t>
-                </m:r>
-                <m:r>
-                  <w:rPr>
-                    <w:rFonts w:ascii="Cambria Math" w:hAnsi="Cambria Math"/>
-                  </w:rPr>
-                  <m:t>0</m:t>
-                </m:r>
-                <m:r>
-                  <w:rPr>
-                    <w:rFonts w:ascii="Cambria Math" w:hAnsi="Cambria Math"/>
-                  </w:rPr>
-                  <w:br/>
-                </m:r>
-              </m:oMath>
-              <m:oMath>
-                <m:d>
-                  <m:dPr>
-                    <m:begChr m:val="|"/>
-                    <m:endChr m:val="|"/>
-                    <m:ctrlPr>
-                      <w:rPr>
-                        <w:rFonts w:ascii="Cambria Math" w:hAnsi="Cambria Math"/>
-                        <w:i/>
-                      </w:rPr>
-                    </m:ctrlPr>
-                  </m:dPr>
-                  <m:e>
-                    <m:r>
-                      <w:rPr>
-                        <w:rFonts w:ascii="Cambria Math" w:hAnsi="Cambria Math"/>
-                      </w:rPr>
-                      <m:t>z</m:t>
-                    </m:r>
-                    <m:r>
-                      <w:rPr>
-                        <w:rFonts w:ascii="Cambria Math" w:hAnsi="Cambria Math"/>
-                      </w:rPr>
-                      <m:t>+</m:t>
-                    </m:r>
-                    <m:r>
-                      <w:rPr>
-                        <w:rFonts w:ascii="Cambria Math" w:hAnsi="Cambria Math"/>
-                      </w:rPr>
-                      <m:t>5</m:t>
-                    </m:r>
-                    <m:r>
-                      <w:rPr>
-                        <w:rFonts w:ascii="Cambria Math" w:hAnsi="Cambria Math"/>
-                      </w:rPr>
-                      <m:t>0j</m:t>
-                    </m:r>
-                  </m:e>
-                </m:d>
-                <m:r>
-                  <w:rPr>
-                    <w:rFonts w:ascii="Cambria Math" w:hAnsi="Cambria Math"/>
-                  </w:rPr>
-                  <m:t>=</m:t>
-                </m:r>
-                <m:r>
-                  <w:rPr>
-                    <w:rFonts w:ascii="Cambria Math" w:hAnsi="Cambria Math"/>
-                  </w:rPr>
-                  <m:t>10</m:t>
-                </m:r>
-                <m:r>
-                  <w:rPr>
-                    <w:rFonts w:ascii="Cambria Math" w:hAnsi="Cambria Math"/>
-                  </w:rPr>
-                  <m:t>0</m:t>
-                </m:r>
-              </m:oMath>
-            </m:oMathPara>
-          </w:p>
-        </w:tc>
-        <w:tc>
-          <w:tcPr>
-            <w:tcW w:w="1974" w:type="dxa"/>
-          </w:tcPr>
-          <w:p>
-            <w:r>
-              <w:t xml:space="preserve">Four separate circles are drawn, centred on </w:t>
-            </w:r>
-            <w:r>
-              <w:t>5</w:t>
-            </w:r>
-            <w:r>
-              <w:t xml:space="preserve">0, </w:t>
-            </w:r>
-            <w:r>
-              <w:t>-5</w:t>
-            </w:r>
-            <w:r>
-              <w:t xml:space="preserve">0, </w:t>
-            </w:r>
-            <w:r>
-              <w:t>5</w:t>
-            </w:r>
-            <w:r>
-              <w:t>0j</w:t>
-            </w:r>
-            <w:r>
-              <w:t xml:space="preserve"> and -</w:t>
-            </w:r>
-            <w:r>
-              <w:t>5</w:t>
-            </w:r>
-            <w:r>
-              <w:t>0j</w:t>
-            </w:r>
-            <w:r>
-              <w:t>.</w:t>
-            </w:r>
-          </w:p>
-        </w:tc>
-        <w:tc>
-          <w:tcPr>
-            <w:tcW w:w="689" w:type="dxa"/>
-          </w:tcPr>
-          <w:p>
-            <w:pPr>
-              <w:spacing w:after="80"/>
-            </w:pPr>
-            <w:r>
-              <w:rPr>
-                <w:rStyle w:val="unicode"/>
-                <w:rFonts w:ascii="MS Mincho" w:eastAsia="MS Mincho" w:hAnsi="MS Mincho" w:cs="MS Mincho" w:hint="eastAsia"/>
-              </w:rPr>
-              <w:t>✓</w:t>
-            </w:r>
-          </w:p>
-        </w:tc>
-        <w:tc>
-          <w:tcPr>
-            <w:tcW w:w="1054" w:type="dxa"/>
-          </w:tcPr>
-          <w:p>
-            <w:pPr>
-              <w:spacing w:after="80"/>
-              <w:rPr>
-                <w:i/>
-              </w:rPr>
-            </w:pPr>
-            <w:r>
-              <w:rPr>
-                <w:i/>
-              </w:rPr>
-              <w:t>fig. 2.1.2</w:t>
-            </w:r>
-          </w:p>
-        </w:tc>
-      </w:tr>
-      <w:tr>
-        <w:trPr>
-          <w:trHeight w:val="1139"/>
-        </w:trPr>
-        <w:tc>
-          <w:tcPr>
-            <w:tcW w:w="959" w:type="dxa"/>
-          </w:tcPr>
-          <w:p>
-            <w:pPr>
-              <w:rPr>
-                <w:b/>
-                <w:i/>
-              </w:rPr>
-            </w:pPr>
-            <w:r>
-              <w:rPr>
-                <w:b/>
-                <w:i/>
-              </w:rPr>
-              <w:t>t. 2.1.6</w:t>
-            </w:r>
-          </w:p>
-        </w:tc>
-        <w:tc>
-          <w:tcPr>
-            <w:tcW w:w="2621" w:type="dxa"/>
-          </w:tcPr>
-          <w:p>
-            <w:r>
-              <w:rPr>
-                <w:i/>
-              </w:rPr>
-              <w:t>‘Less than’</w:t>
-            </w:r>
-            <w:r>
-              <w:t xml:space="preserve"> disks are shaded correctly with a dashed line.</w:t>
-            </w:r>
-          </w:p>
-        </w:tc>
-        <w:tc>
-          <w:tcPr>
-            <w:tcW w:w="1945" w:type="dxa"/>
-          </w:tcPr>
-          <w:p>
-            <w:pPr>
-              <w:rPr>
-                <w:rFonts w:ascii="Cambria" w:eastAsia="Times New Roman" w:hAnsi="Cambria" w:cs="Times New Roman"/>
-              </w:rPr>
-            </w:pPr>
-            <m:oMathPara>
-              <m:oMath>
-                <m:d>
-                  <m:dPr>
-                    <m:begChr m:val="|"/>
-                    <m:endChr m:val="|"/>
-                    <m:ctrlPr>
-                      <w:rPr>
-                        <w:rFonts w:ascii="Cambria Math" w:hAnsi="Cambria Math"/>
-                        <w:i/>
-                      </w:rPr>
-                    </m:ctrlPr>
-                  </m:dPr>
-                  <m:e>
-                    <m:r>
-                      <w:rPr>
-                        <w:rFonts w:ascii="Cambria Math" w:hAnsi="Cambria Math"/>
-                      </w:rPr>
-                      <m:t>z</m:t>
-                    </m:r>
-                  </m:e>
-                </m:d>
-                <m:r>
-                  <w:rPr>
-                    <w:rFonts w:ascii="Cambria Math" w:hAnsi="Cambria Math"/>
-                  </w:rPr>
-                  <m:t>&lt;100</m:t>
-                </m:r>
-              </m:oMath>
-            </m:oMathPara>
-          </w:p>
-        </w:tc>
-        <w:tc>
-          <w:tcPr>
-            <w:tcW w:w="1974" w:type="dxa"/>
-          </w:tcPr>
-          <w:p>
-            <w:r>
-              <w:t>A shaded disk with a radius 100 and a dashed edge is drawn.</w:t>
-            </w:r>
-          </w:p>
-        </w:tc>
-        <w:tc>
-          <w:tcPr>
-            <w:tcW w:w="689" w:type="dxa"/>
-          </w:tcPr>
-          <w:p>
-            <w:pPr>
-              <w:spacing w:after="80"/>
-              <w:rPr>
-                <w:rStyle w:val="unicode"/>
-                <w:rFonts w:ascii="MS Mincho" w:eastAsia="MS Mincho" w:hAnsi="MS Mincho" w:cs="MS Mincho" w:hint="eastAsia"/>
-              </w:rPr>
-            </w:pPr>
-            <w:r>
-              <w:rPr>
-                <w:rStyle w:val="unicode"/>
-                <w:rFonts w:ascii="MS Mincho" w:eastAsia="MS Mincho" w:hAnsi="MS Mincho" w:cs="MS Mincho" w:hint="eastAsia"/>
-              </w:rPr>
-              <w:t>✓</w:t>
-            </w:r>
-          </w:p>
-        </w:tc>
-        <w:tc>
-          <w:tcPr>
-            <w:tcW w:w="1054" w:type="dxa"/>
-          </w:tcPr>
-          <w:p>
-            <w:pPr>
-              <w:spacing w:after="80"/>
-              <w:rPr>
-                <w:i/>
-              </w:rPr>
-            </w:pPr>
-            <w:r>
-              <w:rPr>
-                <w:i/>
-              </w:rPr>
-              <w:t>fig. 2.1.3</w:t>
-            </w:r>
-          </w:p>
-        </w:tc>
-      </w:tr>
-      <w:tr>
-        <w:trPr>
-          <w:trHeight w:val="1139"/>
-        </w:trPr>
-        <w:tc>
-          <w:tcPr>
-            <w:tcW w:w="959" w:type="dxa"/>
-          </w:tcPr>
-          <w:p>
-            <w:pPr>
-              <w:rPr>
-                <w:b/>
-                <w:i/>
-              </w:rPr>
-            </w:pPr>
-            <w:r>
-              <w:rPr>
-                <w:b/>
-                <w:i/>
-              </w:rPr>
-              <w:t>t. 2.1.7</w:t>
-            </w:r>
-          </w:p>
-        </w:tc>
-        <w:tc>
-          <w:tcPr>
-            <w:tcW w:w="2621" w:type="dxa"/>
-          </w:tcPr>
-          <w:p>
-            <w:r>
-              <w:rPr>
-                <w:i/>
-              </w:rPr>
-              <w:t xml:space="preserve">‘Less than or equal to’ </w:t>
-            </w:r>
-            <w:r>
-              <w:t>disks are shaded correctly with a solid line.</w:t>
-            </w:r>
-          </w:p>
-        </w:tc>
-        <w:tc>
-          <w:tcPr>
-            <w:tcW w:w="1945" w:type="dxa"/>
-          </w:tcPr>
-          <w:p>
-            <w:pPr>
-              <w:rPr>
-                <w:rFonts w:ascii="Cambria" w:eastAsia="Times New Roman" w:hAnsi="Cambria" w:cs="Times New Roman"/>
-              </w:rPr>
-            </w:pPr>
-            <m:oMathPara>
-              <m:oMath>
-                <m:d>
-                  <m:dPr>
-                    <m:begChr m:val="|"/>
-                    <m:endChr m:val="|"/>
-                    <m:ctrlPr>
-                      <w:rPr>
-                        <w:rFonts w:ascii="Cambria Math" w:hAnsi="Cambria Math"/>
-                        <w:i/>
-                      </w:rPr>
-                    </m:ctrlPr>
-                  </m:dPr>
-                  <m:e>
-                    <m:r>
-                      <w:rPr>
-                        <w:rFonts w:ascii="Cambria Math" w:hAnsi="Cambria Math"/>
-                      </w:rPr>
-                      <m:t>z</m:t>
-                    </m:r>
-                  </m:e>
-                </m:d>
-                <m:r>
-                  <w:rPr>
-                    <w:rFonts w:ascii="Cambria Math" w:hAnsi="Cambria Math"/>
-                  </w:rPr>
-                  <m:t>&lt;=50</m:t>
-                </m:r>
-              </m:oMath>
-            </m:oMathPara>
-          </w:p>
-        </w:tc>
-        <w:tc>
-          <w:tcPr>
-            <w:tcW w:w="1974" w:type="dxa"/>
-          </w:tcPr>
-          <w:p>
-            <w:r>
-              <w:t>A shaded disk with a radius 50 and a solid edge is drawn.</w:t>
-            </w:r>
-          </w:p>
-        </w:tc>
-        <w:tc>
-          <w:tcPr>
-            <w:tcW w:w="689" w:type="dxa"/>
-          </w:tcPr>
-          <w:p>
-            <w:pPr>
-              <w:spacing w:after="80"/>
-              <w:rPr>
-                <w:rStyle w:val="unicode"/>
-                <w:rFonts w:ascii="MS Mincho" w:eastAsia="MS Mincho" w:hAnsi="MS Mincho" w:cs="MS Mincho" w:hint="eastAsia"/>
-              </w:rPr>
-            </w:pPr>
-            <w:r>
-              <w:rPr>
-                <w:rStyle w:val="unicode"/>
-                <w:rFonts w:ascii="MS Mincho" w:eastAsia="MS Mincho" w:hAnsi="MS Mincho" w:cs="MS Mincho" w:hint="eastAsia"/>
-              </w:rPr>
-              <w:t>✓</w:t>
-            </w:r>
-          </w:p>
-        </w:tc>
-        <w:tc>
-          <w:tcPr>
-            <w:tcW w:w="1054" w:type="dxa"/>
-          </w:tcPr>
-          <w:p>
-            <w:pPr>
-              <w:spacing w:after="80"/>
-              <w:rPr>
-                <w:i/>
-              </w:rPr>
-            </w:pPr>
-            <w:r>
-              <w:rPr>
-                <w:i/>
-              </w:rPr>
-              <w:t>fig. 2.1.3</w:t>
-            </w:r>
-          </w:p>
-        </w:tc>
-      </w:tr>
-      <w:tr>
-        <w:trPr>
-          <w:trHeight w:val="1139"/>
-        </w:trPr>
-        <w:tc>
-          <w:tcPr>
-            <w:tcW w:w="959" w:type="dxa"/>
-          </w:tcPr>
-          <w:p>
-            <w:pPr>
-              <w:rPr>
-                <w:b/>
-                <w:i/>
-              </w:rPr>
-            </w:pPr>
-            <w:r>
-              <w:rPr>
-                <w:b/>
-                <w:i/>
-              </w:rPr>
-              <w:t>t. 2.1.8</w:t>
-            </w:r>
-          </w:p>
-        </w:tc>
-        <w:tc>
-          <w:tcPr>
-            <w:tcW w:w="2621" w:type="dxa"/>
-          </w:tcPr>
-          <w:p>
-            <w:r>
-              <w:rPr>
-                <w:i/>
-              </w:rPr>
-              <w:t xml:space="preserve">‘More than’ </w:t>
-            </w:r>
-            <w:r>
-              <w:t>negative disks are shaded correctly with a dashed line.</w:t>
-            </w:r>
-          </w:p>
-        </w:tc>
-        <w:tc>
-          <w:tcPr>
-            <w:tcW w:w="1945" w:type="dxa"/>
-          </w:tcPr>
-          <w:p>
-            <w:pPr>
-              <w:rPr>
-                <w:rFonts w:ascii="Cambria" w:eastAsia="Times New Roman" w:hAnsi="Cambria" w:cs="Times New Roman"/>
-              </w:rPr>
-            </w:pPr>
-            <m:oMathPara>
-              <m:oMath>
-                <m:d>
-                  <m:dPr>
-                    <m:begChr m:val="|"/>
-                    <m:endChr m:val="|"/>
-                    <m:ctrlPr>
-                      <w:rPr>
-                        <w:rFonts w:ascii="Cambria Math" w:hAnsi="Cambria Math"/>
-                        <w:i/>
-                      </w:rPr>
-                    </m:ctrlPr>
-                  </m:dPr>
-                  <m:e>
-                    <m:r>
-                      <w:rPr>
-                        <w:rFonts w:ascii="Cambria Math" w:hAnsi="Cambria Math"/>
-                      </w:rPr>
-                      <m:t>z</m:t>
-                    </m:r>
-                  </m:e>
-                </m:d>
-                <m:r>
-                  <w:rPr>
-                    <w:rFonts w:ascii="Cambria Math" w:hAnsi="Cambria Math"/>
-                  </w:rPr>
-                  <m:t>&gt;100</m:t>
-                </m:r>
-              </m:oMath>
-            </m:oMathPara>
-          </w:p>
-        </w:tc>
-        <w:tc>
-          <w:tcPr>
-            <w:tcW w:w="1974" w:type="dxa"/>
-          </w:tcPr>
-          <w:p>
-            <w:r>
-              <w:t>The entire screen is shaded apart from a disk with radius 100 and a dashed edge.</w:t>
-            </w:r>
-          </w:p>
-        </w:tc>
-        <w:tc>
-          <w:tcPr>
-            <w:tcW w:w="689" w:type="dxa"/>
-          </w:tcPr>
-          <w:p>
-            <w:pPr>
-              <w:spacing w:after="80"/>
-              <w:rPr>
-                <w:rStyle w:val="unicode"/>
-                <w:rFonts w:ascii="MS Mincho" w:eastAsia="MS Mincho" w:hAnsi="MS Mincho" w:cs="MS Mincho" w:hint="eastAsia"/>
-              </w:rPr>
-            </w:pPr>
-            <w:r>
-              <w:rPr>
-                <w:rStyle w:val="unicode"/>
-                <w:rFonts w:ascii="MS Mincho" w:eastAsia="MS Mincho" w:hAnsi="MS Mincho" w:cs="MS Mincho" w:hint="eastAsia"/>
-              </w:rPr>
-              <w:t>✗</w:t>
-            </w:r>
-          </w:p>
-        </w:tc>
-        <w:tc>
-          <w:tcPr>
-            <w:tcW w:w="1054" w:type="dxa"/>
-          </w:tcPr>
-          <w:p>
-            <w:pPr>
-              <w:spacing w:after="80"/>
-              <w:rPr>
-                <w:i/>
-              </w:rPr>
-            </w:pPr>
-            <w:r>
-              <w:rPr>
-                <w:i/>
-              </w:rPr>
-              <w:t>-</w:t>
-            </w:r>
-          </w:p>
-        </w:tc>
-      </w:tr>
-      <w:tr>
-        <w:trPr>
-          <w:trHeight w:val="1139"/>
-        </w:trPr>
-        <w:tc>
-          <w:tcPr>
-            <w:tcW w:w="959" w:type="dxa"/>
-            <w:tcBorders>
-              <w:bottom w:val="single" w:sz="4" w:space="0" w:color="auto"/>
-            </w:tcBorders>
-          </w:tcPr>
-          <w:p>
-            <w:pPr>
-              <w:rPr>
-                <w:b/>
-                <w:i/>
-              </w:rPr>
-            </w:pPr>
-            <w:r>
-              <w:rPr>
-                <w:b/>
-                <w:i/>
-              </w:rPr>
-              <w:t>t. 2.1.9</w:t>
-            </w:r>
-          </w:p>
-        </w:tc>
-        <w:tc>
-          <w:tcPr>
-            <w:tcW w:w="2621" w:type="dxa"/>
-            <w:tcBorders>
-              <w:bottom w:val="single" w:sz="4" w:space="0" w:color="auto"/>
-            </w:tcBorders>
-          </w:tcPr>
-          <w:p>
-            <w:r>
-              <w:rPr>
-                <w:i/>
-              </w:rPr>
-              <w:t xml:space="preserve">‘More than or equal to’ </w:t>
-            </w:r>
-            <w:r>
-              <w:t>disks are shaded correctly with a solid line.</w:t>
-            </w:r>
-          </w:p>
-        </w:tc>
-        <w:tc>
-          <w:tcPr>
-            <w:tcW w:w="1945" w:type="dxa"/>
-            <w:tcBorders>
-              <w:bottom w:val="single" w:sz="4" w:space="0" w:color="auto"/>
-            </w:tcBorders>
-          </w:tcPr>
-          <w:p>
-            <w:pPr>
-              <w:rPr>
-                <w:rFonts w:ascii="Cambria" w:eastAsia="Times New Roman" w:hAnsi="Cambria" w:cs="Times New Roman"/>
-              </w:rPr>
-            </w:pPr>
-            <m:oMathPara>
-              <m:oMath>
-                <m:d>
-                  <m:dPr>
-                    <m:begChr m:val="|"/>
-                    <m:endChr m:val="|"/>
-                    <m:ctrlPr>
-                      <w:rPr>
-                        <w:rFonts w:ascii="Cambria Math" w:hAnsi="Cambria Math"/>
-                        <w:i/>
-                      </w:rPr>
-                    </m:ctrlPr>
-                  </m:dPr>
-                  <m:e>
-                    <m:r>
-                      <w:rPr>
-                        <w:rFonts w:ascii="Cambria Math" w:hAnsi="Cambria Math"/>
-                      </w:rPr>
-                      <m:t>z</m:t>
+                      <m:t>1j</m:t>
                     </m:r>
                   </m:e>
                 </m:d>
@@ -1943,213 +2918,6 @@
                   <w:rPr>
                     <w:rFonts w:ascii="Cambria Math" w:hAnsi="Cambria Math"/>
                   </w:rPr>
-                  <m:t>=5</m:t>
-                </m:r>
-                <m:r>
-                  <w:rPr>
-                    <w:rFonts w:ascii="Cambria Math" w:hAnsi="Cambria Math"/>
-                  </w:rPr>
-                  <m:t>0</m:t>
-                </m:r>
-              </m:oMath>
-            </m:oMathPara>
-          </w:p>
-        </w:tc>
-        <w:tc>
-          <w:tcPr>
-            <w:tcW w:w="1974" w:type="dxa"/>
-            <w:tcBorders>
-              <w:bottom w:val="single" w:sz="4" w:space="0" w:color="auto"/>
-            </w:tcBorders>
-          </w:tcPr>
-          <w:p>
-            <w:r>
-              <w:t>The entire screen is shaded apart from a disk with radius 50 and a solid edge.</w:t>
-            </w:r>
-          </w:p>
-        </w:tc>
-        <w:tc>
-          <w:tcPr>
-            <w:tcW w:w="689" w:type="dxa"/>
-            <w:tcBorders>
-              <w:bottom w:val="single" w:sz="4" w:space="0" w:color="auto"/>
-            </w:tcBorders>
-          </w:tcPr>
-          <w:p>
-            <w:pPr>
-              <w:spacing w:after="80"/>
-              <w:rPr>
-                <w:rStyle w:val="unicode"/>
-                <w:rFonts w:ascii="MS Mincho" w:eastAsia="MS Mincho" w:hAnsi="MS Mincho" w:cs="MS Mincho" w:hint="eastAsia"/>
-              </w:rPr>
-            </w:pPr>
-            <w:r>
-              <w:rPr>
-                <w:rStyle w:val="unicode"/>
-                <w:rFonts w:ascii="MS Mincho" w:eastAsia="MS Mincho" w:hAnsi="MS Mincho" w:cs="MS Mincho" w:hint="eastAsia"/>
-              </w:rPr>
-              <w:t>✗</w:t>
-            </w:r>
-          </w:p>
-        </w:tc>
-        <w:tc>
-          <w:tcPr>
-            <w:tcW w:w="1054" w:type="dxa"/>
-            <w:tcBorders>
-              <w:bottom w:val="single" w:sz="4" w:space="0" w:color="auto"/>
-            </w:tcBorders>
-          </w:tcPr>
-          <w:p>
-            <w:pPr>
-              <w:spacing w:after="80"/>
-              <w:rPr>
-                <w:i/>
-              </w:rPr>
-            </w:pPr>
-            <w:r>
-              <w:rPr>
-                <w:i/>
-              </w:rPr>
-              <w:t>-</w:t>
-            </w:r>
-          </w:p>
-        </w:tc>
-      </w:tr>
-    </w:tbl>
-    <w:p/>
-    <w:p>
-      <w:r>
-        <w:br w:type="page"/>
-      </w:r>
-    </w:p>
-    <w:p>
-      <w:pPr>
-        <w:pStyle w:val="Heading3"/>
-      </w:pPr>
-      <w:r>
-        <w:lastRenderedPageBreak/>
-        <w:t>2.2 Lines and Half-Planes</w:t>
-      </w:r>
-    </w:p>
-    <w:tbl>
-      <w:tblPr>
-        <w:tblStyle w:val="TableGrid"/>
-        <w:tblW w:w="9242" w:type="dxa"/>
-        <w:tblLayout w:type="fixed"/>
-        <w:tblLook w:val="04A0" w:firstRow="1" w:lastRow="0" w:firstColumn="1" w:lastColumn="0" w:noHBand="0" w:noVBand="1"/>
-      </w:tblPr>
-      <w:tblGrid>
-        <w:gridCol w:w="959"/>
-        <w:gridCol w:w="2621"/>
-        <w:gridCol w:w="1945"/>
-        <w:gridCol w:w="1974"/>
-        <w:gridCol w:w="689"/>
-        <w:gridCol w:w="1054"/>
-      </w:tblGrid>
-      <w:tr>
-        <w:trPr>
-          <w:trHeight w:val="1139"/>
-        </w:trPr>
-        <w:tc>
-          <w:tcPr>
-            <w:tcW w:w="959" w:type="dxa"/>
-            <w:tcBorders>
-              <w:top w:val="single" w:sz="4" w:space="0" w:color="auto"/>
-              <w:bottom w:val="single" w:sz="4" w:space="0" w:color="auto"/>
-            </w:tcBorders>
-          </w:tcPr>
-          <w:p>
-            <w:pPr>
-              <w:rPr>
-                <w:b/>
-                <w:i/>
-              </w:rPr>
-            </w:pPr>
-            <w:r>
-              <w:rPr>
-                <w:b/>
-                <w:i/>
-              </w:rPr>
-              <w:t xml:space="preserve">t. </w:t>
-            </w:r>
-            <w:r>
-              <w:rPr>
-                <w:b/>
-                <w:i/>
-              </w:rPr>
-              <w:t>2</w:t>
-            </w:r>
-            <w:r>
-              <w:rPr>
-                <w:b/>
-                <w:i/>
-              </w:rPr>
-              <w:t>.2</w:t>
-            </w:r>
-            <w:r>
-              <w:rPr>
-                <w:b/>
-                <w:i/>
-              </w:rPr>
-              <w:t>.1</w:t>
-            </w:r>
-          </w:p>
-        </w:tc>
-        <w:tc>
-          <w:tcPr>
-            <w:tcW w:w="2621" w:type="dxa"/>
-            <w:tcBorders>
-              <w:top w:val="single" w:sz="4" w:space="0" w:color="auto"/>
-              <w:bottom w:val="single" w:sz="4" w:space="0" w:color="auto"/>
-            </w:tcBorders>
-          </w:tcPr>
-          <w:p>
-            <w:r>
-              <w:t>Perpendicular bisectors with real gradients are drawn correctly.</w:t>
-            </w:r>
-          </w:p>
-        </w:tc>
-        <w:tc>
-          <w:tcPr>
-            <w:tcW w:w="1945" w:type="dxa"/>
-            <w:tcBorders>
-              <w:top w:val="single" w:sz="4" w:space="0" w:color="auto"/>
-              <w:bottom w:val="single" w:sz="4" w:space="0" w:color="auto"/>
-            </w:tcBorders>
-          </w:tcPr>
-          <w:p>
-            <m:oMathPara>
-              <m:oMath>
-                <m:d>
-                  <m:dPr>
-                    <m:begChr m:val="|"/>
-                    <m:endChr m:val="|"/>
-                    <m:ctrlPr>
-                      <w:rPr>
-                        <w:rFonts w:ascii="Cambria Math" w:hAnsi="Cambria Math"/>
-                        <w:i/>
-                      </w:rPr>
-                    </m:ctrlPr>
-                  </m:dPr>
-                  <m:e>
-                    <m:r>
-                      <w:rPr>
-                        <w:rFonts w:ascii="Cambria Math" w:hAnsi="Cambria Math"/>
-                      </w:rPr>
-                      <m:t>z</m:t>
-                    </m:r>
-                    <m:r>
-                      <w:rPr>
-                        <w:rFonts w:ascii="Cambria Math" w:hAnsi="Cambria Math"/>
-                      </w:rPr>
-                      <m:t>-1j</m:t>
-                    </m:r>
-                  </m:e>
-                </m:d>
-                <m:r>
-                  <w:rPr>
-                    <w:rFonts w:ascii="Cambria Math" w:hAnsi="Cambria Math"/>
-                  </w:rPr>
                   <m:t>=|z-1|</m:t>
                 </m:r>
               </m:oMath>
@@ -2161,12 +2929,17 @@
             <w:tcW w:w="1974" w:type="dxa"/>
             <w:tcBorders>
               <w:top w:val="single" w:sz="4" w:space="0" w:color="auto"/>
-              <w:bottom w:val="single" w:sz="4" w:space="0" w:color="auto"/>
             </w:tcBorders>
           </w:tcPr>
           <w:p>
             <w:r>
-              <w:t xml:space="preserve">The line </w:t>
+              <w:t>The area</w:t>
+            </w:r>
+            <w:r>
+              <w:t>s</w:t>
+            </w:r>
+            <w:r>
+              <w:t xml:space="preserve"> above the line </w:t>
             </w:r>
             <m:oMath>
               <m:r>
@@ -2177,312 +2950,60 @@
               </m:r>
             </m:oMath>
             <w:r>
-              <w:t xml:space="preserve"> is drawn.</w:t>
-            </w:r>
-          </w:p>
-        </w:tc>
-        <w:tc>
-          <w:tcPr>
-            <w:tcW w:w="689" w:type="dxa"/>
-            <w:tcBorders>
-              <w:top w:val="single" w:sz="4" w:space="0" w:color="auto"/>
-              <w:bottom w:val="single" w:sz="4" w:space="0" w:color="auto"/>
-            </w:tcBorders>
-          </w:tcPr>
-          <w:p>
-            <w:pPr>
-              <w:spacing w:after="80"/>
-            </w:pPr>
-            <w:r>
-              <w:rPr>
-                <w:rStyle w:val="unicode"/>
-                <w:rFonts w:ascii="MS Mincho" w:eastAsia="MS Mincho" w:hAnsi="MS Mincho" w:cs="MS Mincho" w:hint="eastAsia"/>
-              </w:rPr>
-              <w:t>✓</w:t>
-            </w:r>
-          </w:p>
-        </w:tc>
-        <w:tc>
-          <w:tcPr>
-            <w:tcW w:w="1054" w:type="dxa"/>
-            <w:tcBorders>
-              <w:top w:val="single" w:sz="4" w:space="0" w:color="auto"/>
-              <w:bottom w:val="single" w:sz="4" w:space="0" w:color="auto"/>
-            </w:tcBorders>
-          </w:tcPr>
-          <w:p>
-            <w:pPr>
-              <w:spacing w:after="80"/>
-              <w:rPr>
-                <w:i/>
-              </w:rPr>
-            </w:pPr>
-            <w:r>
-              <w:rPr>
-                <w:i/>
-              </w:rPr>
-              <w:t>fig. 2</w:t>
-            </w:r>
-            <w:r>
-              <w:rPr>
-                <w:i/>
-              </w:rPr>
-              <w:t>.2</w:t>
-            </w:r>
-            <w:r>
-              <w:rPr>
-                <w:i/>
-              </w:rPr>
-              <w:t>.1</w:t>
-            </w:r>
-          </w:p>
-        </w:tc>
-      </w:tr>
-      <w:tr>
-        <w:trPr>
-          <w:trHeight w:val="1139"/>
-        </w:trPr>
-        <w:tc>
-          <w:tcPr>
-            <w:tcW w:w="959" w:type="dxa"/>
-            <w:tcBorders>
-              <w:top w:val="single" w:sz="4" w:space="0" w:color="auto"/>
-              <w:bottom w:val="single" w:sz="4" w:space="0" w:color="auto"/>
-            </w:tcBorders>
-          </w:tcPr>
-          <w:p>
-            <w:pPr>
+              <w:t xml:space="preserve"> (see </w:t>
+            </w:r>
+            <w:r>
               <w:rPr>
                 <w:b/>
                 <w:i/>
               </w:rPr>
-            </w:pPr>
-            <w:r>
-              <w:rPr>
-                <w:b/>
-                <w:i/>
-              </w:rPr>
-              <w:t>t. 2.2.2</w:t>
-            </w:r>
-          </w:p>
-        </w:tc>
-        <w:tc>
-          <w:tcPr>
-            <w:tcW w:w="2621" w:type="dxa"/>
-            <w:tcBorders>
-              <w:top w:val="single" w:sz="4" w:space="0" w:color="auto"/>
-              <w:bottom w:val="single" w:sz="4" w:space="0" w:color="auto"/>
-            </w:tcBorders>
-          </w:tcPr>
-          <w:p>
-            <w:r>
-              <w:t>Vertical bisectors are drawn correctly.</w:t>
-            </w:r>
-          </w:p>
-        </w:tc>
-        <w:tc>
-          <w:tcPr>
-            <w:tcW w:w="1945" w:type="dxa"/>
-            <w:tcBorders>
-              <w:top w:val="single" w:sz="4" w:space="0" w:color="auto"/>
-              <w:bottom w:val="single" w:sz="4" w:space="0" w:color="auto"/>
-            </w:tcBorders>
-          </w:tcPr>
-          <w:p>
-            <w:pPr>
-              <w:rPr>
-                <w:rFonts w:ascii="Cambria" w:eastAsia="Times New Roman" w:hAnsi="Cambria" w:cs="Times New Roman"/>
-              </w:rPr>
-            </w:pPr>
-            <m:oMathPara>
-              <m:oMath>
-                <m:d>
-                  <m:dPr>
-                    <m:begChr m:val="|"/>
-                    <m:endChr m:val="|"/>
-                    <m:ctrlPr>
-                      <w:rPr>
-                        <w:rFonts w:ascii="Cambria Math" w:hAnsi="Cambria Math"/>
-                        <w:i/>
-                      </w:rPr>
-                    </m:ctrlPr>
-                  </m:dPr>
-                  <m:e>
-                    <m:r>
-                      <w:rPr>
-                        <w:rFonts w:ascii="Cambria Math" w:hAnsi="Cambria Math"/>
-                      </w:rPr>
-                      <m:t>z</m:t>
-                    </m:r>
-                  </m:e>
-                </m:d>
-                <m:r>
-                  <w:rPr>
-                    <w:rFonts w:ascii="Cambria Math" w:hAnsi="Cambria Math"/>
-                  </w:rPr>
-                  <m:t>=|z-</m:t>
-                </m:r>
-                <m:r>
-                  <w:rPr>
-                    <w:rFonts w:ascii="Cambria Math" w:hAnsi="Cambria Math"/>
-                  </w:rPr>
-                  <m:t>100</m:t>
-                </m:r>
-                <m:r>
-                  <w:rPr>
-                    <w:rFonts w:ascii="Cambria Math" w:hAnsi="Cambria Math"/>
-                  </w:rPr>
-                  <m:t>|</m:t>
-                </m:r>
-              </m:oMath>
-            </m:oMathPara>
-          </w:p>
-        </w:tc>
-        <w:tc>
-          <w:tcPr>
-            <w:tcW w:w="1974" w:type="dxa"/>
-            <w:tcBorders>
-              <w:top w:val="single" w:sz="4" w:space="0" w:color="auto"/>
-              <w:bottom w:val="single" w:sz="4" w:space="0" w:color="auto"/>
-            </w:tcBorders>
-          </w:tcPr>
-          <w:p>
-            <w:r>
-              <w:t xml:space="preserve">The line </w:t>
+              <w:t>t. 2.2.1</w:t>
+            </w:r>
+            <w:r>
+              <w:t>)</w:t>
+            </w:r>
+            <w:r>
+              <w:t xml:space="preserve">, and the line </w:t>
             </w:r>
             <m:oMath>
               <m:r>
                 <w:rPr>
                   <w:rFonts w:ascii="Cambria Math" w:hAnsi="Cambria Math"/>
                 </w:rPr>
-                <m:t>Re</m:t>
+                <m:t>Re=</m:t>
               </m:r>
               <m:r>
                 <w:rPr>
                   <w:rFonts w:ascii="Cambria Math" w:hAnsi="Cambria Math"/>
                 </w:rPr>
-                <m:t>=</m:t>
+                <m:t>-</m:t>
               </m:r>
               <m:r>
                 <w:rPr>
                   <w:rFonts w:ascii="Cambria Math" w:hAnsi="Cambria Math"/>
                 </w:rPr>
-                <m:t>50</m:t>
+                <m:t>Im</m:t>
               </m:r>
             </m:oMath>
             <w:r>
-              <w:t xml:space="preserve"> is drawn.</w:t>
-            </w:r>
-          </w:p>
-        </w:tc>
-        <w:tc>
-          <w:tcPr>
-            <w:tcW w:w="689" w:type="dxa"/>
-            <w:tcBorders>
-              <w:top w:val="single" w:sz="4" w:space="0" w:color="auto"/>
-              <w:bottom w:val="single" w:sz="4" w:space="0" w:color="auto"/>
-            </w:tcBorders>
-          </w:tcPr>
-          <w:p>
-            <w:pPr>
-              <w:spacing w:after="80"/>
-              <w:rPr>
-                <w:rStyle w:val="unicode"/>
-                <w:rFonts w:ascii="MS Mincho" w:eastAsia="MS Mincho" w:hAnsi="MS Mincho" w:cs="MS Mincho" w:hint="eastAsia"/>
-              </w:rPr>
-            </w:pPr>
-            <w:r>
-              <w:rPr>
-                <w:rStyle w:val="unicode"/>
-                <w:rFonts w:ascii="MS Mincho" w:eastAsia="MS Mincho" w:hAnsi="MS Mincho" w:cs="MS Mincho" w:hint="eastAsia"/>
-              </w:rPr>
-              <w:t>✓</w:t>
-            </w:r>
-          </w:p>
-        </w:tc>
-        <w:tc>
-          <w:tcPr>
-            <w:tcW w:w="1054" w:type="dxa"/>
-            <w:tcBorders>
-              <w:top w:val="single" w:sz="4" w:space="0" w:color="auto"/>
-              <w:bottom w:val="single" w:sz="4" w:space="0" w:color="auto"/>
-            </w:tcBorders>
-          </w:tcPr>
-          <w:p>
-            <w:pPr>
-              <w:spacing w:after="80"/>
-              <w:rPr>
-                <w:i/>
-              </w:rPr>
-            </w:pPr>
-            <w:r>
-              <w:rPr>
-                <w:i/>
-              </w:rPr>
-              <w:t>fig. 2.2.1</w:t>
-            </w:r>
-          </w:p>
-        </w:tc>
-      </w:tr>
-      <w:tr>
-        <w:trPr>
-          <w:trHeight w:val="1139"/>
-        </w:trPr>
-        <w:tc>
-          <w:tcPr>
-            <w:tcW w:w="959" w:type="dxa"/>
-            <w:tcBorders>
-              <w:top w:val="single" w:sz="4" w:space="0" w:color="auto"/>
-            </w:tcBorders>
-          </w:tcPr>
-          <w:p>
-            <w:pPr>
-              <w:rPr>
-                <w:b/>
-                <w:i/>
-              </w:rPr>
-            </w:pPr>
-            <w:r>
-              <w:rPr>
-                <w:b/>
-                <w:i/>
-              </w:rPr>
-              <w:t>t. 2.2.3</w:t>
-            </w:r>
-          </w:p>
-        </w:tc>
-        <w:tc>
-          <w:tcPr>
-            <w:tcW w:w="2621" w:type="dxa"/>
-            <w:tcBorders>
-              <w:top w:val="single" w:sz="4" w:space="0" w:color="auto"/>
-            </w:tcBorders>
-          </w:tcPr>
-          <w:p/>
-        </w:tc>
-        <w:tc>
-          <w:tcPr>
-            <w:tcW w:w="1945" w:type="dxa"/>
-            <w:tcBorders>
-              <w:top w:val="single" w:sz="4" w:space="0" w:color="auto"/>
-            </w:tcBorders>
-          </w:tcPr>
-          <w:p>
-            <w:pPr>
-              <w:rPr>
-                <w:rFonts w:ascii="Cambria" w:eastAsia="Times New Roman" w:hAnsi="Cambria" w:cs="Times New Roman"/>
-              </w:rPr>
-            </w:pPr>
-          </w:p>
-        </w:tc>
-        <w:tc>
-          <w:tcPr>
-            <w:tcW w:w="1974" w:type="dxa"/>
-            <w:tcBorders>
-              <w:top w:val="single" w:sz="4" w:space="0" w:color="auto"/>
-            </w:tcBorders>
-          </w:tcPr>
-          <w:p/>
+              <w:t xml:space="preserve"> are</w:t>
+            </w:r>
+            <w:r>
+              <w:t xml:space="preserve"> shaded,</w:t>
+            </w:r>
+            <w:r>
+              <w:t xml:space="preserve"> both</w:t>
+            </w:r>
+            <w:r>
+              <w:t xml:space="preserve"> with a </w:t>
+            </w:r>
+            <w:r>
+              <w:t>solid</w:t>
+            </w:r>
+            <w:r>
+              <w:t xml:space="preserve"> edge.</w:t>
+            </w:r>
+          </w:p>
         </w:tc>
         <w:tc>
           <w:tcPr>
@@ -2499,6 +3020,13 @@
                 <w:rFonts w:ascii="MS Mincho" w:eastAsia="MS Mincho" w:hAnsi="MS Mincho" w:cs="MS Mincho" w:hint="eastAsia"/>
               </w:rPr>
             </w:pPr>
+            <w:r>
+              <w:rPr>
+                <w:rStyle w:val="unicode"/>
+                <w:rFonts w:ascii="MS Mincho" w:eastAsia="MS Mincho" w:hAnsi="MS Mincho" w:cs="MS Mincho" w:hint="eastAsia"/>
+              </w:rPr>
+              <w:t>✓</w:t>
+            </w:r>
           </w:p>
         </w:tc>
         <w:tc>
@@ -2515,6 +3043,18 @@
                 <w:i/>
               </w:rPr>
             </w:pPr>
+            <w:r>
+              <w:rPr>
+                <w:i/>
+              </w:rPr>
+              <w:t>fig. 2.2.</w:t>
+            </w:r>
+            <w:r>
+              <w:rPr>
+                <w:i/>
+              </w:rPr>
+              <w:t>3</w:t>
+            </w:r>
           </w:p>
         </w:tc>
       </w:tr>
@@ -2579,14 +3119,7 @@
                 <w:b/>
                 <w:i/>
               </w:rPr>
-              <w:t>2.</w:t>
-            </w:r>
-            <w:r>
-              <w:rPr>
-                <w:b/>
-                <w:i/>
-              </w:rPr>
-              <w:t>3</w:t>
+              <w:t>2.3</w:t>
             </w:r>
             <w:r>
               <w:rPr>
@@ -2620,6 +3153,9 @@
             </w:tcBorders>
           </w:tcPr>
           <w:p>
+            <w:pPr>
+              <w:jc w:val="center"/>
+            </w:pPr>
             <m:oMathPara>
               <m:oMath>
                 <m:func>
@@ -2655,15 +3191,12 @@
                   <w:rPr>
                     <w:rFonts w:ascii="Cambria Math" w:hAnsi="Cambria Math"/>
                   </w:rPr>
-                  <m:t>=3.14/</m:t>
+                  <m:t>=3.14/4</m:t>
                 </m:r>
                 <m:r>
-                  <w:rPr>
-                    <w:rFonts w:ascii="Cambria Math" w:hAnsi="Cambria Math"/>
-                  </w:rPr>
-                  <m:t>4</m:t>
-                </m:r>
-                <m:r>
+                  <m:rPr>
+                    <m:sty m:val="p"/>
+                  </m:rPr>
                   <w:br/>
                 </m:r>
               </m:oMath>
@@ -2701,33 +3234,12 @@
                   <w:rPr>
                     <w:rFonts w:ascii="Cambria Math" w:hAnsi="Cambria Math"/>
                   </w:rPr>
-                  <m:t>=</m:t>
+                  <m:t>=3*3.14/4</m:t>
                 </m:r>
                 <m:r>
-                  <w:rPr>
-                    <w:rFonts w:ascii="Cambria Math" w:hAnsi="Cambria Math"/>
-                  </w:rPr>
-                  <m:t>3*</m:t>
-                </m:r>
-                <m:r>
-                  <w:rPr>
-                    <w:rFonts w:ascii="Cambria Math" w:hAnsi="Cambria Math"/>
-                  </w:rPr>
-                  <m:t>3.</m:t>
-                </m:r>
-                <m:r>
-                  <w:rPr>
-                    <w:rFonts w:ascii="Cambria Math" w:hAnsi="Cambria Math"/>
-                  </w:rPr>
-                  <m:t>14</m:t>
-                </m:r>
-                <m:r>
-                  <w:rPr>
-                    <w:rFonts w:ascii="Cambria Math" w:hAnsi="Cambria Math"/>
-                  </w:rPr>
-                  <m:t>/4</m:t>
-                </m:r>
-                <m:r>
+                  <m:rPr>
+                    <m:sty m:val="p"/>
+                  </m:rPr>
                   <w:br/>
                 </m:r>
               </m:oMath>
@@ -2765,27 +3277,12 @@
                   <w:rPr>
                     <w:rFonts w:ascii="Cambria Math" w:hAnsi="Cambria Math"/>
                   </w:rPr>
-                  <m:t>=</m:t>
+                  <m:t>=5*3.14/4</m:t>
                 </m:r>
                 <m:r>
-                  <w:rPr>
-                    <w:rFonts w:ascii="Cambria Math" w:hAnsi="Cambria Math"/>
-                  </w:rPr>
-                  <m:t>5*</m:t>
-                </m:r>
-                <m:r>
-                  <w:rPr>
-                    <w:rFonts w:ascii="Cambria Math" w:hAnsi="Cambria Math"/>
-                  </w:rPr>
-                  <m:t>3.14</m:t>
-                </m:r>
-                <m:r>
-                  <w:rPr>
-                    <w:rFonts w:ascii="Cambria Math" w:hAnsi="Cambria Math"/>
-                  </w:rPr>
-                  <m:t>/4</m:t>
-                </m:r>
-                <m:r>
+                  <m:rPr>
+                    <m:sty m:val="p"/>
+                  </m:rPr>
                   <w:br/>
                 </m:r>
               </m:oMath>
@@ -2823,19 +3320,7 @@
                   <w:rPr>
                     <w:rFonts w:ascii="Cambria Math" w:hAnsi="Cambria Math"/>
                   </w:rPr>
-                  <m:t>=</m:t>
-                </m:r>
-                <m:r>
-                  <w:rPr>
-                    <w:rFonts w:ascii="Cambria Math" w:hAnsi="Cambria Math"/>
-                  </w:rPr>
-                  <m:t>7*</m:t>
-                </m:r>
-                <m:r>
-                  <w:rPr>
-                    <w:rFonts w:ascii="Cambria Math" w:hAnsi="Cambria Math"/>
-                  </w:rPr>
-                  <m:t>3.14/4</m:t>
+                  <m:t>=7*3.14/4</m:t>
                 </m:r>
               </m:oMath>
             </m:oMathPara>
@@ -2908,13 +3393,7 @@
                     <w:rPr>
                       <w:rFonts w:ascii="Cambria Math" w:hAnsi="Cambria Math"/>
                     </w:rPr>
-                    <m:t>3</m:t>
-                  </m:r>
-                  <m:r>
-                    <w:rPr>
-                      <w:rFonts w:ascii="Cambria Math" w:hAnsi="Cambria Math"/>
-                    </w:rPr>
-                    <m:t>π</m:t>
+                    <m:t>3π</m:t>
                   </m:r>
                 </m:num>
                 <m:den>
@@ -2945,13 +3424,7 @@
                     <w:rPr>
                       <w:rFonts w:ascii="Cambria Math" w:hAnsi="Cambria Math"/>
                     </w:rPr>
-                    <m:t>5</m:t>
-                  </m:r>
-                  <m:r>
-                    <w:rPr>
-                      <w:rFonts w:ascii="Cambria Math" w:hAnsi="Cambria Math"/>
-                    </w:rPr>
-                    <m:t>π</m:t>
+                    <m:t>5π</m:t>
                   </m:r>
                 </m:num>
                 <m:den>
@@ -2982,13 +3455,7 @@
                     <w:rPr>
                       <w:rFonts w:ascii="Cambria Math" w:hAnsi="Cambria Math"/>
                     </w:rPr>
-                    <m:t>7</m:t>
-                  </m:r>
-                  <m:r>
-                    <w:rPr>
-                      <w:rFonts w:ascii="Cambria Math" w:hAnsi="Cambria Math"/>
-                    </w:rPr>
-                    <m:t>π</m:t>
+                    <m:t>7π</m:t>
                   </m:r>
                 </m:num>
                 <m:den>
@@ -3046,19 +3513,7 @@
               <w:rPr>
                 <w:i/>
               </w:rPr>
-              <w:t>fig. 2.</w:t>
-            </w:r>
-            <w:r>
-              <w:rPr>
-                <w:i/>
-              </w:rPr>
-              <w:t>3</w:t>
-            </w:r>
-            <w:r>
-              <w:rPr>
-                <w:i/>
-              </w:rPr>
-              <w:t>.1</w:t>
+              <w:t>fig. 2.3.1</w:t>
             </w:r>
           </w:p>
         </w:tc>
@@ -3115,6 +3570,7 @@
           </w:tcPr>
           <w:p>
             <w:pPr>
+              <w:jc w:val="center"/>
               <w:rPr>
                 <w:rFonts w:ascii="Cambria" w:eastAsia="Times New Roman" w:hAnsi="Cambria" w:cs="Times New Roman"/>
               </w:rPr>
@@ -3166,15 +3622,12 @@
                   <w:rPr>
                     <w:rFonts w:ascii="Cambria Math" w:hAnsi="Cambria Math"/>
                   </w:rPr>
-                  <m:t>=</m:t>
+                  <m:t>=0</m:t>
                 </m:r>
                 <m:r>
-                  <w:rPr>
-                    <w:rFonts w:ascii="Cambria Math" w:hAnsi="Cambria Math"/>
-                  </w:rPr>
-                  <m:t>0</m:t>
-                </m:r>
-                <m:r>
+                  <m:rPr>
+                    <m:sty m:val="p"/>
+                  </m:rPr>
                   <w:rPr>
                     <w:rFonts w:ascii="Cambria Math" w:hAnsi="Cambria Math"/>
                   </w:rPr>
@@ -3215,19 +3668,68 @@
                   <w:rPr>
                     <w:rFonts w:ascii="Cambria Math" w:hAnsi="Cambria Math"/>
                   </w:rPr>
-                  <m:t>=</m:t>
+                  <m:t>=3.14 / 2</m:t>
+                </m:r>
+                <m:r>
+                  <w:rPr>
+                    <w:rFonts w:ascii="Cambria" w:eastAsia="Times New Roman" w:hAnsi="Cambria" w:cs="Times New Roman"/>
+                  </w:rPr>
+                  <w:br/>
+                </m:r>
+              </m:oMath>
+              <m:oMath>
+                <m:func>
+                  <m:funcPr>
+                    <m:ctrlPr>
+                      <w:rPr>
+                        <w:rFonts w:ascii="Cambria Math" w:hAnsi="Cambria Math"/>
+                        <w:i/>
+                      </w:rPr>
+                    </m:ctrlPr>
+                  </m:funcPr>
+                  <m:fName>
+                    <m:r>
+                      <m:rPr>
+                        <m:sty m:val="p"/>
+                      </m:rPr>
+                      <w:rPr>
+                        <w:rFonts w:ascii="Cambria Math" w:hAnsi="Cambria Math"/>
+                      </w:rPr>
+                      <m:t>arg</m:t>
+                    </m:r>
+                  </m:fName>
+                  <m:e>
+                    <m:r>
+                      <w:rPr>
+                        <w:rFonts w:ascii="Cambria Math" w:hAnsi="Cambria Math"/>
+                      </w:rPr>
+                      <m:t>(z-50</m:t>
+                    </m:r>
+                    <m:r>
+                      <w:rPr>
+                        <w:rFonts w:ascii="Cambria Math" w:hAnsi="Cambria Math"/>
+                      </w:rPr>
+                      <m:t>-50j</m:t>
+                    </m:r>
+                    <m:r>
+                      <w:rPr>
+                        <w:rFonts w:ascii="Cambria Math" w:hAnsi="Cambria Math"/>
+                      </w:rPr>
+                      <m:t>)</m:t>
+                    </m:r>
+                  </m:e>
+                </m:func>
+                <m:r>
+                  <w:rPr>
+                    <w:rFonts w:ascii="Cambria Math" w:hAnsi="Cambria Math"/>
+                  </w:rPr>
+                  <m:t xml:space="preserve">=3.14 / </m:t>
                 </m:r>
                 <m:r>
                   <w:rPr>
                     <w:rFonts w:ascii="Cambria Math" w:hAnsi="Cambria Math"/>
                   </w:rPr>
-                  <m:t>3.14</m:t>
-                </m:r>
-                <m:r>
-                  <w:rPr>
-                    <w:rFonts w:ascii="Cambria Math" w:hAnsi="Cambria Math"/>
-                  </w:rPr>
-                  <m:t xml:space="preserve"> / 2</m:t>
+                  <m:t>4</m:t>
                 </m:r>
               </m:oMath>
             </m:oMathPara>
@@ -3252,7 +3754,41 @@
               <w:t>0j in the positive real direction</w:t>
             </w:r>
             <w:r>
-              <w:t>, and a vertical ray is drawn from 50 in the positive imaginary direction.</w:t>
+              <w:t>, a vertical ray is drawn from 50 in the positive imaginary direction</w:t>
+            </w:r>
+            <w:r>
+              <w:t xml:space="preserve">, and a ray is drawn from the intersection point with an argument of </w:t>
+            </w:r>
+            <m:oMath>
+              <m:f>
+                <m:fPr>
+                  <m:ctrlPr>
+                    <w:rPr>
+                      <w:rFonts w:ascii="Cambria Math" w:hAnsi="Cambria Math"/>
+                      <w:i/>
+                    </w:rPr>
+                  </m:ctrlPr>
+                </m:fPr>
+                <m:num>
+                  <m:r>
+                    <w:rPr>
+                      <w:rFonts w:ascii="Cambria Math" w:hAnsi="Cambria Math"/>
+                    </w:rPr>
+                    <m:t>π</m:t>
+                  </m:r>
+                </m:num>
+                <m:den>
+                  <m:r>
+                    <w:rPr>
+                      <w:rFonts w:ascii="Cambria Math" w:hAnsi="Cambria Math"/>
+                    </w:rPr>
+                    <m:t>4</m:t>
+                  </m:r>
+                </m:den>
+              </m:f>
+            </m:oMath>
+            <w:r>
+              <w:t>.</w:t>
             </w:r>
           </w:p>
         </w:tc>
@@ -3269,7 +3805,7 @@
               <w:spacing w:after="80"/>
               <w:rPr>
                 <w:rStyle w:val="unicode"/>
-                <w:rFonts w:ascii="MS Mincho" w:eastAsia="MS Mincho" w:hAnsi="MS Mincho" w:cs="MS Mincho" w:hint="eastAsia"/>
+                <w:rFonts w:ascii="MS Mincho" w:eastAsia="MS Mincho" w:hAnsi="MS Mincho" w:cs="MS Mincho"/>
               </w:rPr>
             </w:pPr>
             <w:r>
@@ -3367,9 +3903,9 @@
                 <w:noProof/>
               </w:rPr>
               <w:drawing>
-                <wp:inline distT="0" distB="0" distL="0" distR="0" wp14:anchorId="72D7F141" wp14:editId="614F506F">
-                  <wp:extent cx="5004000" cy="3920400"/>
-                  <wp:effectExtent l="0" t="0" r="6350" b="4445"/>
+                <wp:inline distT="0" distB="0" distL="0" distR="0" wp14:anchorId="56FB8504" wp14:editId="0A2ABB9B">
+                  <wp:extent cx="5007600" cy="3920400"/>
+                  <wp:effectExtent l="0" t="0" r="3175" b="4445"/>
                   <wp:docPr id="1" name="Picture 1"/>
                   <wp:cNvGraphicFramePr>
                     <a:graphicFrameLocks xmlns:a="http://schemas.openxmlformats.org/drawingml/2006/main" noChangeAspect="1"/>
@@ -3390,7 +3926,7 @@
                         <pic:spPr>
                           <a:xfrm>
                             <a:off x="0" y="0"/>
-                            <a:ext cx="5004000" cy="3920400"/>
+                            <a:ext cx="5007600" cy="3920400"/>
                           </a:xfrm>
                           <a:prstGeom prst="rect">
                             <a:avLst/>
@@ -3445,10 +3981,10 @@
                 <w:noProof/>
               </w:rPr>
               <w:drawing>
-                <wp:inline distT="0" distB="0" distL="0" distR="0" wp14:anchorId="00DB534F" wp14:editId="7917B54B">
+                <wp:inline distT="0" distB="0" distL="0" distR="0" wp14:anchorId="22D964C4" wp14:editId="34843A7F">
                   <wp:extent cx="5007600" cy="3920400"/>
                   <wp:effectExtent l="0" t="0" r="3175" b="4445"/>
-                  <wp:docPr id="64" name="Picture 64"/>
+                  <wp:docPr id="2" name="Picture 2"/>
                   <wp:cNvGraphicFramePr>
                     <a:graphicFrameLocks xmlns:a="http://schemas.openxmlformats.org/drawingml/2006/main" noChangeAspect="1"/>
                   </wp:cNvGraphicFramePr>
@@ -3524,10 +4060,10 @@
                 <w:noProof/>
               </w:rPr>
               <w:drawing>
-                <wp:inline distT="0" distB="0" distL="0" distR="0" wp14:anchorId="1D92F5E9" wp14:editId="29F0ADCF">
+                <wp:inline distT="0" distB="0" distL="0" distR="0" wp14:anchorId="6964701C" wp14:editId="735DF989">
                   <wp:extent cx="5007600" cy="3920400"/>
                   <wp:effectExtent l="0" t="0" r="3175" b="4445"/>
-                  <wp:docPr id="66" name="Picture 66"/>
+                  <wp:docPr id="3" name="Picture 3"/>
                   <wp:cNvGraphicFramePr>
                     <a:graphicFrameLocks xmlns:a="http://schemas.openxmlformats.org/drawingml/2006/main" noChangeAspect="1"/>
                   </wp:cNvGraphicFramePr>
@@ -3602,10 +4138,10 @@
                 <w:noProof/>
               </w:rPr>
               <w:drawing>
-                <wp:inline distT="0" distB="0" distL="0" distR="0" wp14:anchorId="5F8E882D" wp14:editId="173D7322">
+                <wp:inline distT="0" distB="0" distL="0" distR="0" wp14:anchorId="719DABB3" wp14:editId="1103C91D">
                   <wp:extent cx="5007600" cy="3920400"/>
                   <wp:effectExtent l="0" t="0" r="3175" b="4445"/>
-                  <wp:docPr id="69" name="Picture 69"/>
+                  <wp:docPr id="4" name="Picture 4"/>
                   <wp:cNvGraphicFramePr>
                     <a:graphicFrameLocks xmlns:a="http://schemas.openxmlformats.org/drawingml/2006/main" noChangeAspect="1"/>
                   </wp:cNvGraphicFramePr>
@@ -3659,7 +4195,7 @@
                 <w:i/>
               </w:rPr>
               <w:lastRenderedPageBreak/>
-              <w:t>fig. 2.3.1</w:t>
+              <w:t>fig. 2.2.2</w:t>
             </w:r>
           </w:p>
         </w:tc>
@@ -3681,10 +4217,10 @@
                 <w:noProof/>
               </w:rPr>
               <w:drawing>
-                <wp:inline distT="0" distB="0" distL="0" distR="0" wp14:anchorId="64830D08" wp14:editId="63F17D67">
+                <wp:inline distT="0" distB="0" distL="0" distR="0" wp14:anchorId="346B22DD" wp14:editId="6C64C071">
                   <wp:extent cx="5007600" cy="3920400"/>
                   <wp:effectExtent l="0" t="0" r="3175" b="4445"/>
-                  <wp:docPr id="71" name="Picture 71"/>
+                  <wp:docPr id="9" name="Picture 9"/>
                   <wp:cNvGraphicFramePr>
                     <a:graphicFrameLocks xmlns:a="http://schemas.openxmlformats.org/drawingml/2006/main" noChangeAspect="1"/>
                   </wp:cNvGraphicFramePr>
@@ -3737,7 +4273,7 @@
               <w:rPr>
                 <w:i/>
               </w:rPr>
-              <w:t>fig. 2.3.2</w:t>
+              <w:t>fig. 2.2.3</w:t>
             </w:r>
           </w:p>
         </w:tc>
@@ -3760,10 +4296,10 @@
                 <w:noProof/>
               </w:rPr>
               <w:drawing>
-                <wp:inline distT="0" distB="0" distL="0" distR="0" wp14:anchorId="7FFACE06" wp14:editId="56A434E7">
+                <wp:inline distT="0" distB="0" distL="0" distR="0" wp14:anchorId="65BEA04F" wp14:editId="1D977DB4">
                   <wp:extent cx="5007600" cy="3920400"/>
                   <wp:effectExtent l="0" t="0" r="3175" b="4445"/>
-                  <wp:docPr id="73" name="Picture 73"/>
+                  <wp:docPr id="10" name="Picture 10"/>
                   <wp:cNvGraphicFramePr>
                     <a:graphicFrameLocks xmlns:a="http://schemas.openxmlformats.org/drawingml/2006/main" noChangeAspect="1"/>
                   </wp:cNvGraphicFramePr>
@@ -3799,6 +4335,163 @@
           </w:p>
         </w:tc>
       </w:tr>
+      <w:tr>
+        <w:tc>
+          <w:tcPr>
+            <w:tcW w:w="1136" w:type="dxa"/>
+          </w:tcPr>
+          <w:p>
+            <w:pPr>
+              <w:keepNext/>
+              <w:spacing w:before="240"/>
+              <w:jc w:val="center"/>
+              <w:rPr>
+                <w:i/>
+              </w:rPr>
+            </w:pPr>
+            <w:r>
+              <w:rPr>
+                <w:i/>
+              </w:rPr>
+              <w:lastRenderedPageBreak/>
+              <w:t>fig. 2.3.1</w:t>
+            </w:r>
+          </w:p>
+        </w:tc>
+        <w:tc>
+          <w:tcPr>
+            <w:tcW w:w="8106" w:type="dxa"/>
+          </w:tcPr>
+          <w:p>
+            <w:pPr>
+              <w:keepNext/>
+              <w:spacing w:before="240"/>
+              <w:jc w:val="center"/>
+              <w:rPr>
+                <w:noProof/>
+              </w:rPr>
+            </w:pPr>
+            <w:r>
+              <w:rPr>
+                <w:noProof/>
+              </w:rPr>
+              <w:drawing>
+                <wp:inline distT="0" distB="0" distL="0" distR="0" wp14:anchorId="19890D2E" wp14:editId="4724998D">
+                  <wp:extent cx="5007600" cy="3920400"/>
+                  <wp:effectExtent l="0" t="0" r="3175" b="4445"/>
+                  <wp:docPr id="5" name="Picture 5"/>
+                  <wp:cNvGraphicFramePr>
+                    <a:graphicFrameLocks xmlns:a="http://schemas.openxmlformats.org/drawingml/2006/main" noChangeAspect="1"/>
+                  </wp:cNvGraphicFramePr>
+                  <a:graphic xmlns:a="http://schemas.openxmlformats.org/drawingml/2006/main">
+                    <a:graphicData uri="http://schemas.openxmlformats.org/drawingml/2006/picture">
+                      <pic:pic xmlns:pic="http://schemas.openxmlformats.org/drawingml/2006/picture">
+                        <pic:nvPicPr>
+                          <pic:cNvPr id="0" name=""/>
+                          <pic:cNvPicPr/>
+                        </pic:nvPicPr>
+                        <pic:blipFill>
+                          <a:blip r:embed="rId15"/>
+                          <a:stretch>
+                            <a:fillRect/>
+                          </a:stretch>
+                        </pic:blipFill>
+                        <pic:spPr>
+                          <a:xfrm>
+                            <a:off x="0" y="0"/>
+                            <a:ext cx="5007600" cy="3920400"/>
+                          </a:xfrm>
+                          <a:prstGeom prst="rect">
+                            <a:avLst/>
+                          </a:prstGeom>
+                        </pic:spPr>
+                      </pic:pic>
+                    </a:graphicData>
+                  </a:graphic>
+                </wp:inline>
+              </w:drawing>
+            </w:r>
+          </w:p>
+        </w:tc>
+      </w:tr>
+      <w:tr>
+        <w:tc>
+          <w:tcPr>
+            <w:tcW w:w="1136" w:type="dxa"/>
+          </w:tcPr>
+          <w:p>
+            <w:pPr>
+              <w:keepNext/>
+              <w:spacing w:before="240"/>
+              <w:jc w:val="center"/>
+              <w:rPr>
+                <w:i/>
+              </w:rPr>
+            </w:pPr>
+            <w:r>
+              <w:rPr>
+                <w:i/>
+              </w:rPr>
+              <w:t>fig. 2.3.2</w:t>
+            </w:r>
+          </w:p>
+        </w:tc>
+        <w:tc>
+          <w:tcPr>
+            <w:tcW w:w="8106" w:type="dxa"/>
+          </w:tcPr>
+          <w:p>
+            <w:pPr>
+              <w:keepNext/>
+              <w:spacing w:before="240"/>
+              <w:jc w:val="center"/>
+              <w:rPr>
+                <w:noProof/>
+              </w:rPr>
+            </w:pPr>
+            <w:r>
+              <w:rPr>
+                <w:noProof/>
+              </w:rPr>
+              <w:drawing>
+                <wp:inline distT="0" distB="0" distL="0" distR="0" wp14:anchorId="6D0A1F68" wp14:editId="688DF878">
+                  <wp:extent cx="5007600" cy="3920400"/>
+                  <wp:effectExtent l="0" t="0" r="3175" b="4445"/>
+                  <wp:docPr id="7" name="Picture 7"/>
+                  <wp:cNvGraphicFramePr>
+                    <a:graphicFrameLocks xmlns:a="http://schemas.openxmlformats.org/drawingml/2006/main" noChangeAspect="1"/>
+                  </wp:cNvGraphicFramePr>
+                  <a:graphic xmlns:a="http://schemas.openxmlformats.org/drawingml/2006/main">
+                    <a:graphicData uri="http://schemas.openxmlformats.org/drawingml/2006/picture">
+                      <pic:pic xmlns:pic="http://schemas.openxmlformats.org/drawingml/2006/picture">
+                        <pic:nvPicPr>
+                          <pic:cNvPr id="0" name=""/>
+                          <pic:cNvPicPr/>
+                        </pic:nvPicPr>
+                        <pic:blipFill>
+                          <a:blip r:embed="rId16"/>
+                          <a:stretch>
+                            <a:fillRect/>
+                          </a:stretch>
+                        </pic:blipFill>
+                        <pic:spPr>
+                          <a:xfrm>
+                            <a:off x="0" y="0"/>
+                            <a:ext cx="5007600" cy="3920400"/>
+                          </a:xfrm>
+                          <a:prstGeom prst="rect">
+                            <a:avLst/>
+                          </a:prstGeom>
+                        </pic:spPr>
+                      </pic:pic>
+                    </a:graphicData>
+                  </a:graphic>
+                </wp:inline>
+              </w:drawing>
+            </w:r>
+          </w:p>
+        </w:tc>
+      </w:tr>
     </w:tbl>
     <w:p>
       <w:pPr>
@@ -3806,12 +4499,12 @@
       </w:pPr>
     </w:p>
     <w:sectPr>
-      <w:headerReference w:type="even" r:id="rId15"/>
-      <w:headerReference w:type="default" r:id="rId16"/>
-      <w:footerReference w:type="even" r:id="rId17"/>
-      <w:footerReference w:type="default" r:id="rId18"/>
-      <w:headerReference w:type="first" r:id="rId19"/>
-      <w:footerReference w:type="first" r:id="rId20"/>
+      <w:headerReference w:type="even" r:id="rId17"/>
+      <w:headerReference w:type="default" r:id="rId18"/>
+      <w:footerReference w:type="even" r:id="rId19"/>
+      <w:footerReference w:type="default" r:id="rId20"/>
+      <w:headerReference w:type="first" r:id="rId21"/>
+      <w:footerReference w:type="first" r:id="rId22"/>
       <w:pgSz w:w="11906" w:h="16838"/>
       <w:pgMar w:top="1440" w:right="1440" w:bottom="1440" w:left="1440" w:header="708" w:footer="708" w:gutter="0"/>
       <w:cols w:space="708"/>
@@ -9165,7 +9858,7 @@
 </file>
 
 <file path=customXml/itemProps1.xml><?xml version="1.0" encoding="utf-8"?>
-<ds:datastoreItem xmlns:ds="http://schemas.openxmlformats.org/officeDocument/2006/customXml" ds:itemID="{756E78DA-FA84-4884-AC50-0F993E702A32}">
+<ds:datastoreItem xmlns:ds="http://schemas.openxmlformats.org/officeDocument/2006/customXml" ds:itemID="{350A47C9-8582-4523-8FC4-85E5DEE1907B}">
   <ds:schemaRefs>
     <ds:schemaRef ds:uri="http://schemas.openxmlformats.org/officeDocument/2006/bibliography"/>
   </ds:schemaRefs>

</xml_diff>